<commit_message>
just syncing for myself
</commit_message>
<xml_diff>
--- a/Documentation.docx
+++ b/Documentation.docx
@@ -605,23 +605,7 @@
           <w:rFonts w:hint="cs"/>
           <w:rtl/>
         </w:rPr>
-        <w:t xml:space="preserve">, בהתאם </w:t>
-      </w:r>
-      <w:proofErr w:type="spellStart"/>
-      <w:r>
-        <w:rPr>
-          <w:rFonts w:hint="cs"/>
-          <w:rtl/>
-        </w:rPr>
-        <w:t>להאם</w:t>
-      </w:r>
-      <w:proofErr w:type="spellEnd"/>
-      <w:r>
-        <w:rPr>
-          <w:rFonts w:hint="cs"/>
-          <w:rtl/>
-        </w:rPr>
-        <w:t xml:space="preserve"> הצומת הזה ידוע כ-</w:t>
+        <w:t>, בהתאם להאם הצומת הזה ידוע כ-</w:t>
       </w:r>
       <w:r>
         <w:rPr>
@@ -649,26 +633,15 @@
           <w:rFonts w:hint="cs"/>
         </w:rPr>
       </w:pPr>
-      <w:proofErr w:type="spellStart"/>
-      <w:proofErr w:type="gramStart"/>
       <w:r>
         <w:t>mutabillity</w:t>
       </w:r>
-      <w:proofErr w:type="spellEnd"/>
-      <w:r>
-        <w:rPr>
-          <w:rFonts w:hint="cs"/>
-          <w:rtl/>
-        </w:rPr>
-        <w:t>-</w:t>
-      </w:r>
-      <w:proofErr w:type="gramEnd"/>
-      <w:r>
-        <w:rPr>
-          <w:rFonts w:hint="cs"/>
-          <w:rtl/>
-        </w:rPr>
-        <w:t xml:space="preserve"> איבר ב-</w:t>
+      <w:r>
+        <w:rPr>
+          <w:rFonts w:hint="cs"/>
+          <w:rtl/>
+        </w:rPr>
+        <w:t>- איבר ב-</w:t>
       </w:r>
       <w:r>
         <w:t>lattice</w:t>
@@ -678,23 +651,7 @@
           <w:rFonts w:hint="cs"/>
           <w:rtl/>
         </w:rPr>
-        <w:t xml:space="preserve">. </w:t>
-      </w:r>
-      <w:proofErr w:type="spellStart"/>
-      <w:r>
-        <w:rPr>
-          <w:rFonts w:hint="cs"/>
-          <w:rtl/>
-        </w:rPr>
-        <w:t>בפייתון</w:t>
-      </w:r>
-      <w:proofErr w:type="spellEnd"/>
-      <w:r>
-        <w:rPr>
-          <w:rFonts w:hint="cs"/>
-          <w:rtl/>
-        </w:rPr>
-        <w:t xml:space="preserve">, לא לכל משתנה אפשר להוסיף </w:t>
+        <w:t xml:space="preserve">. בפייתון, לא לכל משתנה אפשר להוסיף </w:t>
       </w:r>
       <w:r>
         <w:rPr>
@@ -737,26 +694,15 @@
           <w:rFonts w:hint="cs"/>
         </w:rPr>
       </w:pPr>
-      <w:proofErr w:type="spellStart"/>
-      <w:proofErr w:type="gramStart"/>
       <w:r>
         <w:t>callability</w:t>
       </w:r>
-      <w:proofErr w:type="spellEnd"/>
-      <w:r>
-        <w:rPr>
-          <w:rFonts w:hint="cs"/>
-          <w:rtl/>
-        </w:rPr>
-        <w:t>-</w:t>
-      </w:r>
-      <w:proofErr w:type="gramEnd"/>
-      <w:r>
-        <w:rPr>
-          <w:rFonts w:hint="cs"/>
-          <w:rtl/>
-        </w:rPr>
-        <w:t xml:space="preserve"> חלק מהמשתנים שנעקוב אחריהם יהיו פונקציות, שלעתים נרצה לקרוא להן. בשדה זה נשמור את רמת הידע שיש לנו לגבי חוקיות הקריאה של משתנה זה.</w:t>
+      <w:r>
+        <w:rPr>
+          <w:rFonts w:hint="cs"/>
+          <w:rtl/>
+        </w:rPr>
+        <w:t>- חלק מהמשתנים שנעקוב אחריהם יהיו פונקציות, שלעתים נרצה לקרוא להן. בשדה זה נשמור את רמת הידע שיש לנו לגבי חוקיות הקריאה של משתנה זה.</w:t>
       </w:r>
     </w:p>
     <w:p>
@@ -768,7 +714,6 @@
         </w:numPr>
         <w:bidi/>
       </w:pPr>
-      <w:proofErr w:type="gramStart"/>
       <w:r>
         <w:t>metadata</w:t>
       </w:r>
@@ -777,15 +722,7 @@
           <w:rFonts w:hint="cs"/>
           <w:rtl/>
         </w:rPr>
-        <w:t>-</w:t>
-      </w:r>
-      <w:proofErr w:type="gramEnd"/>
-      <w:r>
-        <w:rPr>
-          <w:rFonts w:hint="cs"/>
-          <w:rtl/>
-        </w:rPr>
-        <w:t xml:space="preserve"> שדה חופשי שמאפשר לשמור קבוצה של פריטי מידע אפשריים. בפועל, נשתמש בשדה זה כדי להחזיק את כל המימושים האפשריים של פונקציה מסוימת.</w:t>
+        <w:t>- שדה חופשי שמאפשר לשמור קבוצה של פריטי מידע אפשריים. בפועל, נשתמש בשדה זה כדי להחזיק את כל המימושים האפשריים של פונקציה מסוימת.</w:t>
       </w:r>
     </w:p>
     <w:p>
@@ -1230,11 +1167,9 @@
         </w:rPr>
         <w:t xml:space="preserve">בכל אחד מהצמתים מוחזק מידע לגבי הקבוע שבו- בצמתים 1 ו-2 זוכרים שיש שם </w:t>
       </w:r>
-      <w:proofErr w:type="spellStart"/>
       <w:r>
         <w:t>int</w:t>
       </w:r>
-      <w:proofErr w:type="spellEnd"/>
       <w:r>
         <w:rPr>
           <w:rFonts w:hint="cs"/>
@@ -1900,23 +1835,7 @@
           <w:rFonts w:hint="cs"/>
           <w:rtl/>
         </w:rPr>
-        <w:t xml:space="preserve">על מנת לחסוך </w:t>
-      </w:r>
-      <w:proofErr w:type="spellStart"/>
-      <w:r>
-        <w:rPr>
-          <w:rFonts w:hint="cs"/>
-          <w:rtl/>
-        </w:rPr>
-        <w:t>בזכרון</w:t>
-      </w:r>
-      <w:proofErr w:type="spellEnd"/>
-      <w:r>
-        <w:rPr>
-          <w:rFonts w:hint="cs"/>
-          <w:rtl/>
-        </w:rPr>
-        <w:t xml:space="preserve"> ולעבוד בצורה שהיא יותר </w:t>
+        <w:t xml:space="preserve">על מנת לחסוך בזכרון ולעבוד בצורה שהיא יותר </w:t>
       </w:r>
       <w:r>
         <w:t>lazy</w:t>
@@ -1928,11 +1847,9 @@
         </w:rPr>
         <w:t xml:space="preserve">, אפשר לא לשמור אצל כל צומת את הקבועים, אלא רק אצל האב. (למשל, אם יודעים שמשתנה מסוים הוא </w:t>
       </w:r>
-      <w:proofErr w:type="spellStart"/>
       <w:r>
         <w:t>int</w:t>
       </w:r>
-      <w:proofErr w:type="spellEnd"/>
       <w:r>
         <w:rPr>
           <w:rFonts w:hint="cs"/>
@@ -1997,21 +1914,12 @@
           <w:rFonts w:hint="cs"/>
         </w:rPr>
       </w:pPr>
-      <w:proofErr w:type="spellStart"/>
-      <w:r>
-        <w:rPr>
-          <w:rFonts w:hint="cs"/>
-          <w:rtl/>
-        </w:rPr>
-        <w:t>החסכון</w:t>
-      </w:r>
-      <w:proofErr w:type="spellEnd"/>
-      <w:r>
-        <w:rPr>
-          <w:rFonts w:hint="cs"/>
-          <w:rtl/>
-        </w:rPr>
-        <w:t xml:space="preserve"> הוא קטן מאוד, ודורש התמודדות עם יותר מקרים, ולכן זנחנו את הגישה הזו.</w:t>
+      <w:r>
+        <w:rPr>
+          <w:rFonts w:hint="cs"/>
+          <w:rtl/>
+        </w:rPr>
+        <w:t>החסכון הוא קטן מאוד, ודורש התמודדות עם יותר מקרים, ולכן זנחנו את הגישה הזו.</w:t>
       </w:r>
     </w:p>
     <w:p>
@@ -2143,23 +2051,7 @@
           <w:rFonts w:hint="cs"/>
           <w:rtl/>
         </w:rPr>
-        <w:t xml:space="preserve">הפונקציה יכולה להחזיר גם "אולי קבוע", במקרה </w:t>
-      </w:r>
-      <w:proofErr w:type="spellStart"/>
-      <w:r>
-        <w:rPr>
-          <w:rFonts w:hint="cs"/>
-          <w:rtl/>
-        </w:rPr>
-        <w:t>וה</w:t>
-      </w:r>
-      <w:proofErr w:type="spellEnd"/>
-      <w:r>
-        <w:rPr>
-          <w:rFonts w:hint="cs"/>
-          <w:rtl/>
-        </w:rPr>
-        <w:t>-</w:t>
+        <w:t>הפונקציה יכולה להחזיר גם "אולי קבוע", במקרה וה-</w:t>
       </w:r>
       <w:r>
         <w:t>attribute</w:t>
@@ -2304,11 +2196,9 @@
         </w:rPr>
         <w:t xml:space="preserve">זמן טוב לקרוא לפונקציה הוא לפני ביצוע פעולת </w:t>
       </w:r>
-      <w:proofErr w:type="spellStart"/>
       <w:r>
         <w:t>lub</w:t>
       </w:r>
-      <w:proofErr w:type="spellEnd"/>
       <w:r>
         <w:rPr>
           <w:rFonts w:hint="cs"/>
@@ -2329,14 +2219,12 @@
           <w:u w:val="single"/>
         </w:rPr>
       </w:pPr>
-      <w:proofErr w:type="spellStart"/>
       <w:r>
         <w:rPr>
           <w:u w:val="single"/>
         </w:rPr>
         <w:t>lub</w:t>
       </w:r>
-      <w:proofErr w:type="spellEnd"/>
       <w:r>
         <w:rPr>
           <w:rFonts w:hint="cs"/>
@@ -2418,42 +2306,32 @@
         </w:numPr>
         <w:bidi/>
       </w:pPr>
-      <w:proofErr w:type="spellStart"/>
       <w:r>
         <w:rPr>
           <w:rFonts w:hint="cs"/>
           <w:u w:val="single"/>
           <w:rtl/>
         </w:rPr>
-        <w:t>פונקציית</w:t>
-      </w:r>
-      <w:proofErr w:type="spellEnd"/>
+        <w:t>פונקציית שאילתא למשתנה</w:t>
+      </w:r>
       <w:r>
         <w:rPr>
           <w:rFonts w:hint="cs"/>
           <w:u w:val="single"/>
           <w:rtl/>
         </w:rPr>
-        <w:t xml:space="preserve"> שאילתא למשתנה</w:t>
-      </w:r>
-      <w:r>
-        <w:rPr>
-          <w:rFonts w:hint="cs"/>
+        <w:t>/</w:t>
+      </w:r>
+      <w:r>
+        <w:rPr>
           <w:u w:val="single"/>
-          <w:rtl/>
-        </w:rPr>
-        <w:t>/</w:t>
-      </w:r>
-      <w:r>
-        <w:rPr>
+        </w:rPr>
+        <w:t>attribute</w:t>
+      </w:r>
+      <w:r>
+        <w:rPr>
+          <w:rFonts w:hint="cs"/>
           <w:u w:val="single"/>
-        </w:rPr>
-        <w:t>attribute</w:t>
-      </w:r>
-      <w:r>
-        <w:rPr>
-          <w:rFonts w:hint="cs"/>
-          <w:u w:val="single"/>
           <w:rtl/>
         </w:rPr>
         <w:t xml:space="preserve"> מסוים</w:t>
@@ -2472,11 +2350,9 @@
         </w:rPr>
         <w:t xml:space="preserve"> (לדוגמא </w:t>
       </w:r>
-      <w:proofErr w:type="spellStart"/>
       <w:r>
         <w:t>root#foo#x.a.b</w:t>
       </w:r>
-      <w:proofErr w:type="spellEnd"/>
       <w:r>
         <w:rPr>
           <w:rFonts w:hint="cs"/>
@@ -2940,18 +2816,10 @@
     </w:p>
     <w:p>
       <w:pPr>
-        <w:pStyle w:val="aa"/>
-        <w:bidi/>
-        <w:rPr>
-          <w:rtl/>
-        </w:rPr>
-      </w:pPr>
-    </w:p>
-    <w:p>
-      <w:pPr>
         <w:pStyle w:val="3"/>
         <w:bidi/>
         <w:rPr>
+          <w:rFonts w:hint="cs"/>
           <w:rtl/>
         </w:rPr>
       </w:pPr>
@@ -2966,6 +2834,80 @@
         </w:rPr>
         <w:t xml:space="preserve"> בין מצבים אבסטרקטים</w:t>
       </w:r>
+      <w:r>
+        <w:rPr>
+          <w:rFonts w:hint="cs"/>
+          <w:rtl/>
+        </w:rPr>
+        <w:t xml:space="preserve"> (בין גרפים)</w:t>
+      </w:r>
+      <w:r>
+        <w:rPr>
+          <w:rFonts w:hint="cs"/>
+          <w:rtl/>
+        </w:rPr>
+        <w:t xml:space="preserve"> (</w:t>
+      </w:r>
+      <w:r>
+        <w:rPr>
+          <w:rFonts w:hint="cs"/>
+        </w:rPr>
+        <w:t>TODO</w:t>
+      </w:r>
+      <w:r>
+        <w:rPr>
+          <w:rFonts w:hint="cs"/>
+          <w:rtl/>
+        </w:rPr>
+        <w:t>)</w:t>
+      </w:r>
+    </w:p>
+    <w:p>
+      <w:pPr>
+        <w:pStyle w:val="aa"/>
+        <w:bidi/>
+        <w:rPr>
+          <w:rFonts w:hint="cs"/>
+          <w:rtl/>
+        </w:rPr>
+      </w:pPr>
+    </w:p>
+    <w:p>
+      <w:pPr>
+        <w:pStyle w:val="aa"/>
+        <w:bidi/>
+        <w:rPr>
+          <w:rFonts w:hint="cs"/>
+          <w:rtl/>
+        </w:rPr>
+      </w:pPr>
+      <w:r>
+        <w:rPr>
+          <w:rFonts w:hint="cs"/>
+          <w:rtl/>
+        </w:rPr>
+        <w:t>פעולת ה-</w:t>
+      </w:r>
+      <w:r>
+        <w:t>lub</w:t>
+      </w:r>
+      <w:r>
+        <w:rPr>
+          <w:rFonts w:hint="cs"/>
+          <w:rtl/>
+        </w:rPr>
+        <w:t xml:space="preserve"> בין גרפים היא הפעולה המורכבת ביותר שמתבצעת על שני מצבים אבסטרקטים.</w:t>
+      </w:r>
+    </w:p>
+    <w:p>
+      <w:pPr>
+        <w:pStyle w:val="aa"/>
+        <w:bidi/>
+        <w:rPr>
+          <w:rFonts w:hint="cs"/>
+          <w:rtl/>
+        </w:rPr>
+      </w:pPr>
     </w:p>
     <w:bookmarkEnd w:id="0"/>
     <w:p>
@@ -3023,23 +2965,7 @@
           <w:rFonts w:hint="cs"/>
           <w:rtl/>
         </w:rPr>
-        <w:t xml:space="preserve"> או מכיל קבוע כלשהו), ואם כן נוסיף את הקשתות ואת הבנים </w:t>
-      </w:r>
-      <w:proofErr w:type="spellStart"/>
-      <w:r>
-        <w:rPr>
-          <w:rFonts w:hint="cs"/>
-          <w:rtl/>
-        </w:rPr>
-        <w:t>הרלוונטים</w:t>
-      </w:r>
-      <w:proofErr w:type="spellEnd"/>
-      <w:r>
-        <w:rPr>
-          <w:rFonts w:hint="cs"/>
-          <w:rtl/>
-        </w:rPr>
-        <w:t xml:space="preserve"> (ונמשיך לטייל על הבנים ב-</w:t>
+        <w:t xml:space="preserve"> או מכיל קבוע כלשהו), ואם כן נוסיף את הקשתות ואת הבנים הרלוונטים (ונמשיך לטייל על הבנים ב-</w:t>
       </w:r>
       <w:r>
         <w:rPr>
@@ -3197,11 +3123,9 @@
         </w:rPr>
         <w:t xml:space="preserve">עושים </w:t>
       </w:r>
-      <w:proofErr w:type="spellStart"/>
       <w:r>
         <w:t>lub</w:t>
       </w:r>
-      <w:proofErr w:type="spellEnd"/>
       <w:r>
         <w:rPr>
           <w:rFonts w:hint="cs"/>
@@ -3263,11 +3187,9 @@
         </w:numPr>
         <w:bidi/>
       </w:pPr>
-      <w:proofErr w:type="spellStart"/>
       <w:r>
         <w:t>Lub</w:t>
       </w:r>
-      <w:proofErr w:type="spellEnd"/>
       <w:r>
         <w:rPr>
           <w:rFonts w:hint="cs"/>
@@ -3439,7 +3361,28 @@
           <w:rFonts w:hint="cs"/>
           <w:rtl/>
         </w:rPr>
+        <w:lastRenderedPageBreak/>
         <w:t>דילמות בתכנון המצב האבסטרקטי</w:t>
+      </w:r>
+      <w:r>
+        <w:rPr>
+          <w:rFonts w:hint="cs"/>
+          <w:rtl/>
+        </w:rPr>
+        <w:t xml:space="preserve"> (</w:t>
+      </w:r>
+      <w:r>
+        <w:rPr>
+          <w:rFonts w:hint="cs"/>
+        </w:rPr>
+        <w:t>TODO</w:t>
+      </w:r>
+      <w:r>
+        <w:rPr>
+          <w:rFonts w:hint="cs"/>
+          <w:rtl/>
+        </w:rPr>
+        <w:t>)</w:t>
       </w:r>
     </w:p>
     <w:p>
@@ -3459,7 +3402,6 @@
           <w:rFonts w:hint="cs"/>
           <w:rtl/>
         </w:rPr>
-        <w:lastRenderedPageBreak/>
         <w:t>איחוד צמתים</w:t>
       </w:r>
     </w:p>
@@ -3528,11 +3470,9 @@
         </w:rPr>
         <w:t xml:space="preserve"> שמתקן את עצמו, כולל </w:t>
       </w:r>
-      <w:proofErr w:type="spellStart"/>
       <w:r>
         <w:t>add_var_and_set_to_top</w:t>
       </w:r>
-      <w:proofErr w:type="spellEnd"/>
     </w:p>
     <w:p>
       <w:pPr>
@@ -3688,23 +3628,7 @@
           <w:rFonts w:hint="cs"/>
           <w:rtl/>
         </w:rPr>
-        <w:t xml:space="preserve">לכן, בהינתן תוכנית, </w:t>
-      </w:r>
-      <w:proofErr w:type="spellStart"/>
-      <w:r>
-        <w:rPr>
-          <w:rFonts w:hint="cs"/>
-          <w:rtl/>
-        </w:rPr>
-        <w:t>מטרתינו</w:t>
-      </w:r>
-      <w:proofErr w:type="spellEnd"/>
-      <w:r>
-        <w:rPr>
-          <w:rFonts w:hint="cs"/>
-          <w:rtl/>
-        </w:rPr>
-        <w:t xml:space="preserve"> הראשונית היא לפשט אותה כך שהפונקציונאליות נותרת זהה, אך המאמת יכול להתמודד עמה.</w:t>
+        <w:t>לכן, בהינתן תוכנית, מטרתינו הראשונית היא לפשט אותה כך שהפונקציונאליות נותרת זהה, אך המאמת יכול להתמודד עמה.</w:t>
       </w:r>
     </w:p>
     <w:p>
@@ -3744,52 +3668,15 @@
           <w:rFonts w:hint="cs"/>
           <w:rtl/>
         </w:rPr>
-        <w:t xml:space="preserve">על פי עקרונות </w:t>
-      </w:r>
-      <w:proofErr w:type="spellStart"/>
-      <w:r>
-        <w:rPr>
-          <w:rFonts w:hint="cs"/>
-          <w:rtl/>
-        </w:rPr>
-        <w:t>המודולוזיציה</w:t>
-      </w:r>
-      <w:proofErr w:type="spellEnd"/>
-      <w:r>
-        <w:rPr>
-          <w:rFonts w:hint="cs"/>
-          <w:rtl/>
-        </w:rPr>
-        <w:t xml:space="preserve">, מבנה סטנדרטי של ספריית </w:t>
-      </w:r>
-      <w:proofErr w:type="spellStart"/>
-      <w:r>
-        <w:rPr>
-          <w:rFonts w:hint="cs"/>
-          <w:rtl/>
-        </w:rPr>
-        <w:t>פיית'ון</w:t>
-      </w:r>
-      <w:proofErr w:type="spellEnd"/>
-      <w:r>
-        <w:rPr>
-          <w:rFonts w:hint="cs"/>
-          <w:rtl/>
-        </w:rPr>
-        <w:t xml:space="preserve"> הינו מהצורה:</w:t>
+        <w:t>על פי עקרונות המודולוזיציה, מבנה סטנדרטי של ספריית פיית'ון הינו מהצורה:</w:t>
       </w:r>
     </w:p>
     <w:p>
       <w:pPr>
         <w:spacing w:before="0" w:after="0"/>
       </w:pPr>
-      <w:proofErr w:type="spellStart"/>
-      <w:r>
-        <w:t>Main_project_directory</w:t>
-      </w:r>
-      <w:proofErr w:type="spellEnd"/>
-      <w:r>
-        <w:t>/</w:t>
+      <w:r>
+        <w:t>Main_project_directory/</w:t>
       </w:r>
     </w:p>
     <w:p>
@@ -3895,11 +3782,9 @@
           <w:rtl/>
         </w:rPr>
       </w:pPr>
-      <w:proofErr w:type="gramStart"/>
       <w:r>
         <w:t>a</w:t>
       </w:r>
-      <w:proofErr w:type="gramEnd"/>
       <w:r>
         <w:rPr>
           <w:rFonts w:hint="cs"/>
@@ -4072,11 +3957,9 @@
         </w:rPr>
         <w:t xml:space="preserve"> הוא מהצורה </w:t>
       </w:r>
-      <w:proofErr w:type="spellStart"/>
       <w:r>
         <w:t>a.b</w:t>
       </w:r>
-      <w:proofErr w:type="spellEnd"/>
       <w:r>
         <w:rPr>
           <w:rFonts w:hint="cs"/>
@@ -4148,23 +4031,7 @@
           <w:rFonts w:hint="cs"/>
           <w:rtl/>
         </w:rPr>
-        <w:t xml:space="preserve"> הוא </w:t>
-      </w:r>
-      <w:proofErr w:type="spellStart"/>
-      <w:r>
-        <w:rPr>
-          <w:rFonts w:hint="cs"/>
-          <w:rtl/>
-        </w:rPr>
-        <w:t>יבטוי</w:t>
-      </w:r>
-      <w:proofErr w:type="spellEnd"/>
-      <w:r>
-        <w:rPr>
-          <w:rFonts w:hint="cs"/>
-          <w:rtl/>
-        </w:rPr>
-        <w:t xml:space="preserve"> מוגדר בתוך </w:t>
+        <w:t xml:space="preserve"> הוא יבטוי מוגדר בתוך </w:t>
       </w:r>
       <w:r>
         <w:t>a</w:t>
@@ -4201,17 +4068,8 @@
           <w:rFonts w:hint="cs"/>
           <w:rtl/>
         </w:rPr>
-        <w:t xml:space="preserve"> חסכוני של </w:t>
-      </w:r>
-      <w:proofErr w:type="spellStart"/>
-      <w:r>
-        <w:rPr>
-          <w:rFonts w:hint="cs"/>
-          <w:rtl/>
-        </w:rPr>
-        <w:t>פיית'ון</w:t>
-      </w:r>
-      <w:proofErr w:type="spellEnd"/>
+        <w:t xml:space="preserve"> חסכוני של פיית'ון</w:t>
+      </w:r>
       <w:r>
         <w:t>;</w:t>
       </w:r>
@@ -4240,67 +4098,17 @@
           <w:rFonts w:hint="cs"/>
           <w:rtl/>
         </w:rPr>
-        <w:t xml:space="preserve"> מציין "</w:t>
-      </w:r>
-      <w:proofErr w:type="spellStart"/>
-      <w:r>
-        <w:rPr>
-          <w:rFonts w:hint="cs"/>
-          <w:rtl/>
-        </w:rPr>
-        <w:t>מהספריה</w:t>
-      </w:r>
-      <w:proofErr w:type="spellEnd"/>
-      <w:r>
-        <w:rPr>
-          <w:rFonts w:hint="cs"/>
-          <w:rtl/>
-        </w:rPr>
-        <w:t xml:space="preserve"> </w:t>
-      </w:r>
-      <w:proofErr w:type="spellStart"/>
-      <w:r>
-        <w:rPr>
-          <w:rFonts w:hint="cs"/>
-          <w:rtl/>
-        </w:rPr>
-        <w:t>הנוכית</w:t>
-      </w:r>
-      <w:proofErr w:type="spellEnd"/>
-      <w:r>
-        <w:rPr>
-          <w:rFonts w:hint="cs"/>
-          <w:rtl/>
-        </w:rPr>
-        <w:t xml:space="preserve"> שבה אנו נמצאים יבא את </w:t>
-      </w:r>
-      <w:proofErr w:type="spellStart"/>
+        <w:t xml:space="preserve"> מציין "מהספריה הנוכית שבה אנו נמצאים יבא את </w:t>
+      </w:r>
       <w:r>
         <w:t>a.b</w:t>
       </w:r>
-      <w:proofErr w:type="spellEnd"/>
-      <w:r>
-        <w:rPr>
-          <w:rFonts w:hint="cs"/>
-          <w:rtl/>
-        </w:rPr>
-        <w:t xml:space="preserve">". אנחנו הופכים את </w:t>
-      </w:r>
-      <w:proofErr w:type="spellStart"/>
-      <w:r>
-        <w:rPr>
-          <w:rFonts w:hint="cs"/>
-          <w:rtl/>
-        </w:rPr>
-        <w:t>האימרה</w:t>
-      </w:r>
-      <w:proofErr w:type="spellEnd"/>
-      <w:r>
-        <w:rPr>
-          <w:rFonts w:hint="cs"/>
-          <w:rtl/>
-        </w:rPr>
-        <w:t xml:space="preserve"> הזאת להיות </w:t>
+      <w:r>
+        <w:rPr>
+          <w:rFonts w:hint="cs"/>
+          <w:rtl/>
+        </w:rPr>
+        <w:t xml:space="preserve">". אנחנו הופכים את האימרה הזאת להיות </w:t>
       </w:r>
       <w:r>
         <w:t>explicit</w:t>
@@ -4334,23 +4142,7 @@
           <w:rFonts w:hint="cs"/>
           <w:rtl/>
         </w:rPr>
-        <w:t xml:space="preserve"> לכזה שנוח מבחינת </w:t>
-      </w:r>
-      <w:proofErr w:type="spellStart"/>
-      <w:r>
-        <w:rPr>
-          <w:rFonts w:hint="cs"/>
-          <w:rtl/>
-        </w:rPr>
-        <w:t>הההתמודות</w:t>
-      </w:r>
-      <w:proofErr w:type="spellEnd"/>
-      <w:r>
-        <w:rPr>
-          <w:rFonts w:hint="cs"/>
-          <w:rtl/>
-        </w:rPr>
-        <w:t xml:space="preserve"> שלנו, אנו בונים גרף תלויות. המטרה היא להבין את מערכת התלויות במודול ואז לפלוט לקובץ בודד את כל הקוד. אנו עושים זאת באמצעות בניית </w:t>
+        <w:t xml:space="preserve"> לכזה שנוח מבחינת הההתמודות שלנו, אנו בונים גרף תלויות. המטרה היא להבין את מערכת התלויות במודול ואז לפלוט לקובץ בודד את כל הקוד. אנו עושים זאת באמצעות בניית </w:t>
       </w:r>
       <w:r>
         <w:t>DAG</w:t>
@@ -4408,23 +4200,7 @@
           <w:rFonts w:hint="cs"/>
           <w:rtl/>
         </w:rPr>
-        <w:t xml:space="preserve">לסיכום, אנחנו מסירים מהקוד את כל </w:t>
-      </w:r>
-      <w:proofErr w:type="spellStart"/>
-      <w:r>
-        <w:rPr>
-          <w:rFonts w:hint="cs"/>
-          <w:rtl/>
-        </w:rPr>
-        <w:t>האיזכורים</w:t>
-      </w:r>
-      <w:proofErr w:type="spellEnd"/>
-      <w:r>
-        <w:rPr>
-          <w:rFonts w:hint="cs"/>
-          <w:rtl/>
-        </w:rPr>
-        <w:t xml:space="preserve"> לחבילות הללו (לדוגמא כשעושים </w:t>
+        <w:t xml:space="preserve">לסיכום, אנחנו מסירים מהקוד את כל האיזכורים לחבילות הללו (לדוגמא כשעושים </w:t>
       </w:r>
       <w:r>
         <w:t>import a</w:t>
@@ -4434,23 +4210,7 @@
           <w:rFonts w:hint="cs"/>
           <w:rtl/>
         </w:rPr>
-        <w:t xml:space="preserve"> אז כשנרצה להשתמש </w:t>
-      </w:r>
-      <w:proofErr w:type="spellStart"/>
-      <w:r>
-        <w:rPr>
-          <w:rFonts w:hint="cs"/>
-          <w:rtl/>
-        </w:rPr>
-        <w:t>בפ</w:t>
-      </w:r>
-      <w:proofErr w:type="spellEnd"/>
-      <w:r>
-        <w:rPr>
-          <w:rFonts w:hint="cs"/>
-          <w:rtl/>
-        </w:rPr>
-        <w:t xml:space="preserve">' מתוך </w:t>
+        <w:t xml:space="preserve"> אז כשנרצה להשתמש בפ' מתוך </w:t>
       </w:r>
       <w:r>
         <w:t>a</w:t>
@@ -4521,55 +4281,7 @@
           <w:rtl/>
         </w:rPr>
         <w:lastRenderedPageBreak/>
-        <w:t xml:space="preserve">הפישוט עובד בצורה </w:t>
-      </w:r>
-      <w:proofErr w:type="spellStart"/>
-      <w:r>
-        <w:rPr>
-          <w:rFonts w:hint="cs"/>
-          <w:rtl/>
-        </w:rPr>
-        <w:t>איטירטיבית</w:t>
-      </w:r>
-      <w:proofErr w:type="spellEnd"/>
-      <w:r>
-        <w:rPr>
-          <w:rFonts w:hint="cs"/>
-          <w:rtl/>
-        </w:rPr>
-        <w:t xml:space="preserve"> כך שבכל </w:t>
-      </w:r>
-      <w:proofErr w:type="spellStart"/>
-      <w:r>
-        <w:rPr>
-          <w:rFonts w:hint="cs"/>
-          <w:rtl/>
-        </w:rPr>
-        <w:t>איטרציה</w:t>
-      </w:r>
-      <w:proofErr w:type="spellEnd"/>
-      <w:r>
-        <w:rPr>
-          <w:rFonts w:hint="cs"/>
-          <w:rtl/>
-        </w:rPr>
-        <w:t xml:space="preserve"> מתבצע תיקון בודד. כל עוד ביצענו פישוט </w:t>
-      </w:r>
-      <w:proofErr w:type="spellStart"/>
-      <w:r>
-        <w:rPr>
-          <w:rFonts w:hint="cs"/>
-          <w:rtl/>
-        </w:rPr>
-        <w:t>באיטרציה</w:t>
-      </w:r>
-      <w:proofErr w:type="spellEnd"/>
-      <w:r>
-        <w:rPr>
-          <w:rFonts w:hint="cs"/>
-          <w:rtl/>
-        </w:rPr>
-        <w:t xml:space="preserve"> הנוכחית אנחנו נמשיך לפישוט נוסף, כך שהקוד מבצע פישוטים מורכבים לפישוטים בסיסיים שהתבצעו. הקוד בנוי כך שהפישוטים מתבצעים לפי סדר שיוצר קוד נכון וקריא.</w:t>
+        <w:t>הפישוט עובד בצורה איטירטיבית כך שבכל איטרציה מתבצע תיקון בודד. כל עוד ביצענו פישוט באיטרציה הנוכחית אנחנו נמשיך לפישוט נוסף, כך שהקוד מבצע פישוטים מורכבים לפישוטים בסיסיים שהתבצעו. הקוד בנוי כך שהפישוטים מתבצעים לפי סדר שיוצר קוד נכון וקריא.</w:t>
       </w:r>
     </w:p>
     <w:p>
@@ -4625,23 +4337,7 @@
           <w:rFonts w:hint="cs"/>
           <w:rtl/>
         </w:rPr>
-        <w:t xml:space="preserve"> </w:t>
-      </w:r>
-      <w:proofErr w:type="spellStart"/>
-      <w:r>
-        <w:rPr>
-          <w:rFonts w:hint="cs"/>
-          <w:rtl/>
-        </w:rPr>
-        <w:t>בפיית'ון</w:t>
-      </w:r>
-      <w:proofErr w:type="spellEnd"/>
-      <w:r>
-        <w:rPr>
-          <w:rFonts w:hint="cs"/>
-          <w:rtl/>
-        </w:rPr>
-        <w:t xml:space="preserve"> ניתן לבצע השמה ל</w:t>
+        <w:t xml:space="preserve"> בפיית'ון ניתן לבצע השמה ל</w:t>
       </w:r>
       <w:r>
         <w:t>tuple</w:t>
@@ -4651,71 +4347,7 @@
           <w:rFonts w:hint="cs"/>
           <w:rtl/>
         </w:rPr>
-        <w:t xml:space="preserve">, כך שהאיבר הראשון בחישוב </w:t>
-      </w:r>
-      <w:proofErr w:type="spellStart"/>
-      <w:r>
-        <w:rPr>
-          <w:rFonts w:hint="cs"/>
-          <w:rtl/>
-        </w:rPr>
-        <w:t>מתמפה</w:t>
-      </w:r>
-      <w:proofErr w:type="spellEnd"/>
-      <w:r>
-        <w:rPr>
-          <w:rFonts w:hint="cs"/>
-          <w:rtl/>
-        </w:rPr>
-        <w:t xml:space="preserve"> לאיבר הראשון, האיבר השני לשני </w:t>
-      </w:r>
-      <w:proofErr w:type="spellStart"/>
-      <w:r>
-        <w:rPr>
-          <w:rFonts w:hint="cs"/>
-          <w:rtl/>
-        </w:rPr>
-        <w:t>וכו</w:t>
-      </w:r>
-      <w:proofErr w:type="spellEnd"/>
-      <w:r>
-        <w:rPr>
-          <w:rFonts w:hint="cs"/>
-          <w:rtl/>
-        </w:rPr>
-        <w:t xml:space="preserve">'. הפישוט מוציא את תוצאת החישוב למשתנה </w:t>
-      </w:r>
-      <w:proofErr w:type="spellStart"/>
-      <w:r>
-        <w:rPr>
-          <w:rFonts w:hint="cs"/>
-          <w:rtl/>
-        </w:rPr>
-        <w:t>טמפלייטי</w:t>
-      </w:r>
-      <w:proofErr w:type="spellEnd"/>
-      <w:r>
-        <w:rPr>
-          <w:rFonts w:hint="cs"/>
-          <w:rtl/>
-        </w:rPr>
-        <w:t xml:space="preserve"> ואז מתבצעת השמה איבר </w:t>
-      </w:r>
-      <w:proofErr w:type="spellStart"/>
-      <w:r>
-        <w:rPr>
-          <w:rFonts w:hint="cs"/>
-          <w:rtl/>
-        </w:rPr>
-        <w:t>איבר</w:t>
-      </w:r>
-      <w:proofErr w:type="spellEnd"/>
-      <w:r>
-        <w:rPr>
-          <w:rFonts w:hint="cs"/>
-          <w:rtl/>
-        </w:rPr>
-        <w:t>.</w:t>
+        <w:t>, כך שהאיבר הראשון בחישוב מתמפה לאיבר הראשון, האיבר השני לשני וכו'. הפישוט מוציא את תוצאת החישוב למשתנה טמפלייטי ואז מתבצעת השמה איבר איבר.</w:t>
       </w:r>
     </w:p>
     <w:p>
@@ -4743,61 +4375,11 @@
           <w:rFonts w:hint="cs"/>
           <w:rtl/>
         </w:rPr>
-        <w:t xml:space="preserve">: איבר מורכב משמעותו פניה </w:t>
-      </w:r>
-      <w:proofErr w:type="spellStart"/>
-      <w:r>
-        <w:rPr>
-          <w:rFonts w:hint="cs"/>
-          <w:rtl/>
-        </w:rPr>
-        <w:t>לאטריביוט</w:t>
-      </w:r>
-      <w:proofErr w:type="spellEnd"/>
-      <w:r>
-        <w:rPr>
-          <w:rFonts w:hint="cs"/>
-          <w:rtl/>
-        </w:rPr>
-        <w:t xml:space="preserve"> פנימי (</w:t>
-      </w:r>
-      <w:proofErr w:type="spellStart"/>
-      <w:r>
-        <w:rPr>
-          <w:rFonts w:hint="cs"/>
-          <w:rtl/>
-        </w:rPr>
-        <w:t>אטריביוט</w:t>
-      </w:r>
-      <w:proofErr w:type="spellEnd"/>
-      <w:r>
-        <w:rPr>
-          <w:rFonts w:hint="cs"/>
-          <w:rtl/>
-        </w:rPr>
-        <w:t xml:space="preserve"> של </w:t>
-      </w:r>
-      <w:proofErr w:type="spellStart"/>
-      <w:r>
-        <w:rPr>
-          <w:rFonts w:hint="cs"/>
-          <w:rtl/>
-        </w:rPr>
-        <w:t>אטריביוט</w:t>
-      </w:r>
-      <w:proofErr w:type="spellEnd"/>
-      <w:r>
-        <w:rPr>
-          <w:rFonts w:hint="cs"/>
-          <w:rtl/>
-        </w:rPr>
-        <w:t xml:space="preserve">, לדוגמא </w:t>
-      </w:r>
-      <w:proofErr w:type="spellStart"/>
+        <w:t xml:space="preserve">: איבר מורכב משמעותו פניה לאטריביוט פנימי (אטריביוט של אטריביוט, לדוגמא </w:t>
+      </w:r>
       <w:r>
         <w:t>a.b.c</w:t>
       </w:r>
-      <w:proofErr w:type="spellEnd"/>
       <w:r>
         <w:rPr>
           <w:rFonts w:hint="cs"/>
@@ -4805,11 +4387,9 @@
         </w:rPr>
         <w:t xml:space="preserve">), במצב כזה אנחנו עושים מוציאים את </w:t>
       </w:r>
-      <w:proofErr w:type="spellStart"/>
       <w:r>
         <w:t>a.b</w:t>
       </w:r>
-      <w:proofErr w:type="spellEnd"/>
       <w:r>
         <w:rPr>
           <w:rFonts w:hint="cs"/>
@@ -4817,39 +4397,19 @@
         </w:rPr>
         <w:t xml:space="preserve"> למשתנה זמני, ואז מבצעים השמה ל</w:t>
       </w:r>
-      <w:proofErr w:type="spellStart"/>
       <w:r>
         <w:t>tmp.c</w:t>
       </w:r>
-      <w:proofErr w:type="spellEnd"/>
-      <w:r>
-        <w:rPr>
-          <w:rFonts w:hint="cs"/>
-          <w:rtl/>
-        </w:rPr>
-        <w:t xml:space="preserve">. הסיבה שבגללה אנחנו לא מפשטים כך שתמיד תתבצע השמה למשתנה בודד היא מכיוון שניתן לייצר </w:t>
-      </w:r>
-      <w:proofErr w:type="spellStart"/>
-      <w:r>
-        <w:rPr>
-          <w:rFonts w:hint="cs"/>
-          <w:rtl/>
-        </w:rPr>
-        <w:t>אטריביוטים</w:t>
-      </w:r>
-      <w:proofErr w:type="spellEnd"/>
-      <w:r>
-        <w:rPr>
-          <w:rFonts w:hint="cs"/>
-          <w:rtl/>
-        </w:rPr>
-        <w:t xml:space="preserve"> בצורה דינמית, לדוגמא השמה </w:t>
-      </w:r>
-      <w:proofErr w:type="spellStart"/>
+      <w:r>
+        <w:rPr>
+          <w:rFonts w:hint="cs"/>
+          <w:rtl/>
+        </w:rPr>
+        <w:t xml:space="preserve">. הסיבה שבגללה אנחנו לא מפשטים כך שתמיד תתבצע השמה למשתנה בודד היא מכיוון שניתן לייצר אטריביוטים בצורה דינמית, לדוגמא השמה </w:t>
+      </w:r>
       <w:r>
         <w:t>a.x</w:t>
       </w:r>
-      <w:proofErr w:type="spellEnd"/>
       <w:r>
         <w:rPr>
           <w:rFonts w:hint="cs"/>
@@ -4867,19 +4427,9 @@
         </w:rPr>
         <w:t xml:space="preserve"> אינו קיים, אך לא ניתן לבצע השמה </w:t>
       </w:r>
-      <w:proofErr w:type="spellStart"/>
-      <w:r>
-        <w:t>tmp</w:t>
-      </w:r>
-      <w:proofErr w:type="spellEnd"/>
-      <w:r>
-        <w:t xml:space="preserve"> = </w:t>
-      </w:r>
-      <w:proofErr w:type="spellStart"/>
-      <w:r>
-        <w:t>a.x</w:t>
-      </w:r>
-      <w:proofErr w:type="spellEnd"/>
+      <w:r>
+        <w:t>tmp = a.x</w:t>
+      </w:r>
       <w:r>
         <w:rPr>
           <w:rFonts w:hint="cs"/>
@@ -4887,11 +4437,9 @@
         </w:rPr>
         <w:t xml:space="preserve">. כמו כן, על מנת לייצר את המשתנה </w:t>
       </w:r>
-      <w:proofErr w:type="spellStart"/>
       <w:r>
         <w:t>a.x.y</w:t>
       </w:r>
-      <w:proofErr w:type="spellEnd"/>
       <w:r>
         <w:rPr>
           <w:rFonts w:hint="cs"/>
@@ -4928,62 +4476,18 @@
           <w:u w:val="single"/>
           <w:rtl/>
         </w:rPr>
-        <w:t xml:space="preserve">פניה </w:t>
-      </w:r>
-      <w:proofErr w:type="spellStart"/>
-      <w:r>
-        <w:rPr>
-          <w:rFonts w:hint="cs"/>
-          <w:u w:val="single"/>
-          <w:rtl/>
-        </w:rPr>
-        <w:t>לאטריביוטים</w:t>
-      </w:r>
-      <w:proofErr w:type="spellEnd"/>
-      <w:r>
-        <w:rPr>
-          <w:rFonts w:hint="cs"/>
-          <w:rtl/>
-        </w:rPr>
-        <w:t xml:space="preserve">: פניה </w:t>
-      </w:r>
-      <w:proofErr w:type="spellStart"/>
-      <w:r>
-        <w:rPr>
-          <w:rFonts w:hint="cs"/>
-          <w:rtl/>
-        </w:rPr>
-        <w:t>לאטריביוט</w:t>
-      </w:r>
-      <w:proofErr w:type="spellEnd"/>
-      <w:r>
-        <w:rPr>
-          <w:rFonts w:hint="cs"/>
-          <w:rtl/>
-        </w:rPr>
-        <w:t xml:space="preserve"> תמיד תתבצע ממשתנה ולא </w:t>
-      </w:r>
-      <w:proofErr w:type="spellStart"/>
-      <w:r>
-        <w:rPr>
-          <w:rFonts w:hint="cs"/>
-          <w:rtl/>
-        </w:rPr>
-        <w:t>מאטריביוט</w:t>
-      </w:r>
-      <w:proofErr w:type="spellEnd"/>
-      <w:r>
-        <w:rPr>
-          <w:rFonts w:hint="cs"/>
-          <w:rtl/>
-        </w:rPr>
-        <w:t xml:space="preserve">. כלומר פניה של </w:t>
-      </w:r>
-      <w:proofErr w:type="spellStart"/>
+        <w:t>פניה לאטריביוטים</w:t>
+      </w:r>
+      <w:r>
+        <w:rPr>
+          <w:rFonts w:hint="cs"/>
+          <w:rtl/>
+        </w:rPr>
+        <w:t xml:space="preserve">: פניה לאטריביוט תמיד תתבצע ממשתנה ולא מאטריביוט. כלומר פניה של </w:t>
+      </w:r>
       <w:r>
         <w:t>a.b.c</w:t>
       </w:r>
-      <w:proofErr w:type="spellEnd"/>
       <w:r>
         <w:rPr>
           <w:rFonts w:hint="cs"/>
@@ -4991,61 +4495,25 @@
         </w:rPr>
         <w:t xml:space="preserve"> אינה חוקית, אך פניה מהסוג </w:t>
       </w:r>
-      <w:proofErr w:type="spellStart"/>
-      <w:r>
-        <w:t>tmp</w:t>
-      </w:r>
-      <w:proofErr w:type="spellEnd"/>
-      <w:r>
-        <w:t xml:space="preserve"> = </w:t>
-      </w:r>
-      <w:proofErr w:type="spellStart"/>
+      <w:r>
+        <w:t>tmp = a.b , tmp.c</w:t>
+      </w:r>
+      <w:r>
+        <w:rPr>
+          <w:rFonts w:hint="cs"/>
+          <w:rtl/>
+        </w:rPr>
+        <w:t xml:space="preserve"> הינה חוקית. נשים לב שהדבר נכון מבחינה סמנטית כי אם </w:t>
+      </w:r>
       <w:r>
         <w:t>a.b</w:t>
       </w:r>
-      <w:proofErr w:type="spellEnd"/>
-      <w:r>
-        <w:t xml:space="preserve"> , </w:t>
-      </w:r>
-      <w:proofErr w:type="spellStart"/>
-      <w:r>
-        <w:t>tmp.c</w:t>
-      </w:r>
-      <w:proofErr w:type="spellEnd"/>
-      <w:r>
-        <w:rPr>
-          <w:rFonts w:hint="cs"/>
-          <w:rtl/>
-        </w:rPr>
-        <w:t xml:space="preserve"> הינה חוקית. נשים לב שהדבר נכון מבחינה סמנטית כי אם </w:t>
-      </w:r>
-      <w:proofErr w:type="spellStart"/>
-      <w:r>
-        <w:t>a.b</w:t>
-      </w:r>
-      <w:proofErr w:type="spellEnd"/>
-      <w:r>
-        <w:rPr>
-          <w:rFonts w:hint="cs"/>
-          <w:rtl/>
-        </w:rPr>
-        <w:t xml:space="preserve"> הוא </w:t>
-      </w:r>
-      <w:proofErr w:type="spellStart"/>
-      <w:r>
-        <w:rPr>
-          <w:rFonts w:hint="cs"/>
-          <w:rtl/>
-        </w:rPr>
-        <w:t>אוביקט</w:t>
-      </w:r>
-      <w:proofErr w:type="spellEnd"/>
-      <w:r>
-        <w:rPr>
-          <w:rFonts w:hint="cs"/>
-          <w:rtl/>
-        </w:rPr>
-        <w:t xml:space="preserve"> אזי לאחר השמה למשתנה זמני שניהם יפנו לאותו מקום בזיכרון, ואם הוא קבוע (לדוגמא מספר או מחרוזת) אזי שניהם מצביעים לאותו איבר בבריכת הקבועים.</w:t>
+      <w:r>
+        <w:rPr>
+          <w:rFonts w:hint="cs"/>
+          <w:rtl/>
+        </w:rPr>
+        <w:t xml:space="preserve"> הוא אוביקט אזי לאחר השמה למשתנה זמני שניהם יפנו לאותו מקום בזיכרון, ואם הוא קבוע (לדוגמא מספר או מחרוזת) אזי שניהם מצביעים לאותו איבר בבריכת הקבועים.</w:t>
       </w:r>
     </w:p>
     <w:p>
@@ -5163,23 +4631,13 @@
           <w:u w:val="single"/>
         </w:rPr>
       </w:pPr>
-      <w:proofErr w:type="spellStart"/>
       <w:r>
         <w:rPr>
           <w:rFonts w:hint="cs"/>
           <w:u w:val="single"/>
           <w:rtl/>
         </w:rPr>
-        <w:t>איטרציה</w:t>
-      </w:r>
-      <w:proofErr w:type="spellEnd"/>
-      <w:r>
-        <w:rPr>
-          <w:rFonts w:hint="cs"/>
-          <w:u w:val="single"/>
-          <w:rtl/>
-        </w:rPr>
-        <w:t xml:space="preserve"> בלולאות </w:t>
+        <w:t xml:space="preserve">איטרציה בלולאות </w:t>
       </w:r>
       <w:r>
         <w:rPr>
@@ -5209,23 +4667,7 @@
           <w:rFonts w:hint="cs"/>
           <w:rtl/>
         </w:rPr>
-        <w:t xml:space="preserve">הוצאת האיבר שעליו מתבצעת </w:t>
-      </w:r>
-      <w:proofErr w:type="spellStart"/>
-      <w:r>
-        <w:rPr>
-          <w:rFonts w:hint="cs"/>
-          <w:rtl/>
-        </w:rPr>
-        <w:t>האיטרציה</w:t>
-      </w:r>
-      <w:proofErr w:type="spellEnd"/>
-      <w:r>
-        <w:rPr>
-          <w:rFonts w:hint="cs"/>
-          <w:rtl/>
-        </w:rPr>
-        <w:t xml:space="preserve"> למשתנה.</w:t>
+        <w:t>הוצאת האיבר שעליו מתבצעת האיטרציה למשתנה.</w:t>
       </w:r>
     </w:p>
     <w:p>
@@ -5282,21 +4724,8 @@
         </w:rPr>
         <w:t xml:space="preserve"> הוא פעולה אריתמטית) הוא סוכר תחבירי להפעלת הפונקציה בצורה הבאה </w:t>
       </w:r>
-      <w:proofErr w:type="spellStart"/>
-      <w:r>
-        <w:t>a.__OP</w:t>
-      </w:r>
-      <w:proofErr w:type="spellEnd"/>
-      <w:r>
-        <w:t>_</w:t>
-      </w:r>
-      <w:proofErr w:type="gramStart"/>
-      <w:r>
-        <w:t>_(</w:t>
-      </w:r>
-      <w:proofErr w:type="gramEnd"/>
-      <w:r>
-        <w:t>b)</w:t>
+      <w:r>
+        <w:t>a.__OP__(b)</w:t>
       </w:r>
       <w:r>
         <w:rPr>
@@ -5376,30 +4805,8 @@
         <w:rPr>
           <w:u w:val="single"/>
         </w:rPr>
-        <w:t xml:space="preserve">list, </w:t>
-      </w:r>
-      <w:proofErr w:type="spellStart"/>
-      <w:r>
-        <w:rPr>
-          <w:u w:val="single"/>
-        </w:rPr>
-        <w:t>dict</w:t>
-      </w:r>
-      <w:proofErr w:type="spellEnd"/>
-      <w:r>
-        <w:rPr>
-          <w:u w:val="single"/>
-        </w:rPr>
-        <w:t xml:space="preserve">, </w:t>
-      </w:r>
-      <w:proofErr w:type="spellStart"/>
-      <w:r>
-        <w:rPr>
-          <w:u w:val="single"/>
-        </w:rPr>
-        <w:t>tuple</w:t>
-      </w:r>
-      <w:proofErr w:type="spellEnd"/>
+        <w:t>list, dict, tuple</w:t>
+      </w:r>
       <w:r>
         <w:rPr>
           <w:rFonts w:hint="cs"/>
@@ -5483,36 +4890,15 @@
         </w:rPr>
         <w:t xml:space="preserve"> בהינתן אוסף זה יש צורך במנוע אשר יעבד את הקוד ויוודא אותו. המנוע אשר נכתב מורכב מתתי מנועים אשר כולם מתבססים על גבי תשתית ה-</w:t>
       </w:r>
-      <w:proofErr w:type="spellStart"/>
-      <w:r>
-        <w:t>ast</w:t>
-      </w:r>
-      <w:proofErr w:type="spellEnd"/>
-      <w:r>
-        <w:t xml:space="preserve"> visitor</w:t>
-      </w:r>
-      <w:r>
-        <w:rPr>
-          <w:rFonts w:hint="cs"/>
-          <w:rtl/>
-        </w:rPr>
-        <w:t xml:space="preserve"> של </w:t>
-      </w:r>
-      <w:proofErr w:type="spellStart"/>
-      <w:r>
-        <w:rPr>
-          <w:rFonts w:hint="cs"/>
-          <w:rtl/>
-        </w:rPr>
-        <w:t>פייתון</w:t>
-      </w:r>
-      <w:proofErr w:type="spellEnd"/>
-      <w:r>
-        <w:rPr>
-          <w:rFonts w:hint="cs"/>
-          <w:rtl/>
-        </w:rPr>
-        <w:t>.</w:t>
+      <w:r>
+        <w:t>ast visitor</w:t>
+      </w:r>
+      <w:r>
+        <w:rPr>
+          <w:rFonts w:hint="cs"/>
+          <w:rtl/>
+        </w:rPr>
+        <w:t xml:space="preserve"> של פייתון.</w:t>
       </w:r>
     </w:p>
     <w:p>
@@ -5565,39 +4951,7 @@
           <w:rFonts w:hint="cs"/>
           <w:rtl/>
         </w:rPr>
-        <w:t xml:space="preserve">) של שפת </w:t>
-      </w:r>
-      <w:proofErr w:type="spellStart"/>
-      <w:r>
-        <w:rPr>
-          <w:rFonts w:hint="cs"/>
-          <w:rtl/>
-        </w:rPr>
-        <w:t>פייתון</w:t>
-      </w:r>
-      <w:proofErr w:type="spellEnd"/>
-      <w:r>
-        <w:rPr>
-          <w:rFonts w:hint="cs"/>
-          <w:rtl/>
-        </w:rPr>
-        <w:t xml:space="preserve">. הם נבחרו כך שנוכל לעבד נאמנה קוד </w:t>
-      </w:r>
-      <w:proofErr w:type="spellStart"/>
-      <w:r>
-        <w:rPr>
-          <w:rFonts w:hint="cs"/>
-          <w:rtl/>
-        </w:rPr>
-        <w:t>פייתון</w:t>
-      </w:r>
-      <w:proofErr w:type="spellEnd"/>
-      <w:r>
-        <w:rPr>
-          <w:rFonts w:hint="cs"/>
-          <w:rtl/>
-        </w:rPr>
-        <w:t xml:space="preserve"> בעל תחביר (</w:t>
+        <w:t>) של שפת פייתון. הם נבחרו כך שנוכל לעבד נאמנה קוד פייתון בעל תחביר (</w:t>
       </w:r>
       <w:r>
         <w:t>syntax</w:t>
@@ -5660,29 +5014,8 @@
         </w:rPr>
         <w:t xml:space="preserve"> למשתנים פשוטים (</w:t>
       </w:r>
-      <w:proofErr w:type="spellStart"/>
-      <w:r>
-        <w:t>int</w:t>
-      </w:r>
-      <w:proofErr w:type="spellEnd"/>
-      <w:r>
-        <w:t xml:space="preserve">, </w:t>
-      </w:r>
-      <w:proofErr w:type="spellStart"/>
-      <w:r>
-        <w:t>str</w:t>
-      </w:r>
-      <w:proofErr w:type="spellEnd"/>
-      <w:r>
-        <w:t xml:space="preserve">, </w:t>
-      </w:r>
-      <w:proofErr w:type="spellStart"/>
-      <w:r>
-        <w:t>tuple</w:t>
-      </w:r>
-      <w:proofErr w:type="spellEnd"/>
-      <w:r>
-        <w:t>, list, …</w:t>
+      <w:r>
+        <w:t>int, str, tuple, list, …</w:t>
       </w:r>
       <w:r>
         <w:rPr>
@@ -5850,11 +5183,9 @@
         </w:rPr>
         <w:t xml:space="preserve"> (תפקידו של מנוע ה-</w:t>
       </w:r>
-      <w:proofErr w:type="spellStart"/>
       <w:r>
         <w:t>ast</w:t>
       </w:r>
-      <w:proofErr w:type="spellEnd"/>
       <w:r>
         <w:rPr>
           <w:rFonts w:hint="cs"/>
@@ -6039,11 +5370,9 @@
         </w:numPr>
         <w:bidi/>
       </w:pPr>
-      <w:proofErr w:type="spellStart"/>
       <w:r>
         <w:t>AbstractState</w:t>
       </w:r>
-      <w:proofErr w:type="spellEnd"/>
       <w:r>
         <w:rPr>
           <w:rFonts w:hint="cs"/>
@@ -6202,11 +5531,9 @@
         </w:rPr>
         <w:t>הפעלת ה-</w:t>
       </w:r>
-      <w:proofErr w:type="spellStart"/>
       <w:r>
         <w:t>ClassDefVisitor</w:t>
       </w:r>
-      <w:proofErr w:type="spellEnd"/>
     </w:p>
     <w:p>
       <w:pPr>
@@ -6238,11 +5565,9 @@
         </w:rPr>
         <w:t>הפעלת ה-</w:t>
       </w:r>
-      <w:proofErr w:type="spellStart"/>
       <w:r>
         <w:t>ClassDefVisitor</w:t>
       </w:r>
-      <w:proofErr w:type="spellEnd"/>
     </w:p>
     <w:p>
       <w:pPr>
@@ -6275,11 +5600,9 @@
         </w:rPr>
         <w:t xml:space="preserve">הפעלת </w:t>
       </w:r>
-      <w:proofErr w:type="spellStart"/>
       <w:r>
         <w:t>FunctionDefVisitor</w:t>
       </w:r>
-      <w:proofErr w:type="spellEnd"/>
     </w:p>
     <w:p>
       <w:pPr>
@@ -6311,11 +5634,9 @@
         </w:rPr>
         <w:t xml:space="preserve">הפעלת </w:t>
       </w:r>
-      <w:proofErr w:type="spellStart"/>
       <w:r>
         <w:t>AssignVisitor</w:t>
       </w:r>
-      <w:proofErr w:type="spellEnd"/>
     </w:p>
     <w:p>
       <w:pPr>
@@ -6350,11 +5671,9 @@
         </w:rPr>
         <w:t xml:space="preserve">מחושב </w:t>
       </w:r>
-      <w:proofErr w:type="spellStart"/>
       <w:r>
         <w:t>lub</w:t>
       </w:r>
-      <w:proofErr w:type="spellEnd"/>
       <w:r>
         <w:rPr>
           <w:rFonts w:hint="cs"/>
@@ -6362,11 +5681,9 @@
         </w:rPr>
         <w:t xml:space="preserve"> מעל גבי איברי הרשימה ולאחר מכן גוף הלולאה מחושב פעם אחת עבור ה-</w:t>
       </w:r>
-      <w:proofErr w:type="spellStart"/>
       <w:r>
         <w:t>lub</w:t>
       </w:r>
-      <w:proofErr w:type="spellEnd"/>
       <w:r>
         <w:rPr>
           <w:rFonts w:hint="cs"/>
@@ -6408,11 +5725,9 @@
         </w:rPr>
         <w:t xml:space="preserve">עבור כל תת בלוק משוכפל מבנה הנתונים </w:t>
       </w:r>
-      <w:proofErr w:type="spellStart"/>
       <w:r>
         <w:t>AbstractState</w:t>
       </w:r>
-      <w:proofErr w:type="spellEnd"/>
       <w:r>
         <w:rPr>
           <w:rFonts w:hint="cs"/>
@@ -6420,11 +5735,9 @@
         </w:rPr>
         <w:t xml:space="preserve"> ומורץ גוף הבלוק על גבי המבנה המשוכפל. לאחר מכן אנו מבצעים פעולת </w:t>
       </w:r>
-      <w:proofErr w:type="spellStart"/>
       <w:r>
         <w:t>lub</w:t>
       </w:r>
-      <w:proofErr w:type="spellEnd"/>
       <w:r>
         <w:rPr>
           <w:rFonts w:hint="cs"/>
@@ -6489,11 +5802,9 @@
         </w:rPr>
         <w:t xml:space="preserve"> ירוץ עד לזריקת שגיאה (אם בכלל) אנו משכפלים את מבנה הנתונים עובר כל רצף הרצות מתחילת הפונקציה ומבצעים </w:t>
       </w:r>
-      <w:proofErr w:type="spellStart"/>
       <w:r>
         <w:t>lub</w:t>
       </w:r>
-      <w:proofErr w:type="spellEnd"/>
       <w:r>
         <w:rPr>
           <w:rFonts w:hint="cs"/>
@@ -6501,11 +5812,9 @@
         </w:rPr>
         <w:t xml:space="preserve"> שלו עם ה-</w:t>
       </w:r>
-      <w:proofErr w:type="spellStart"/>
       <w:r>
         <w:t>AbstractState</w:t>
       </w:r>
-      <w:proofErr w:type="spellEnd"/>
       <w:r>
         <w:rPr>
           <w:rFonts w:hint="cs"/>
@@ -6821,13 +6130,8 @@
         <w:t xml:space="preserve"> (</w:t>
       </w:r>
       <w:r>
-        <w:t xml:space="preserve">x = </w:t>
-      </w:r>
-      <w:proofErr w:type="spellStart"/>
-      <w:r>
-        <w:t>y.a</w:t>
-      </w:r>
-      <w:proofErr w:type="spellEnd"/>
+        <w:t>x = y.a</w:t>
+      </w:r>
       <w:r>
         <w:rPr>
           <w:rFonts w:hint="cs"/>
@@ -7001,23 +6305,7 @@
           <w:rtl/>
         </w:rPr>
         <w:lastRenderedPageBreak/>
-        <w:t xml:space="preserve">אחראי על קריאות לפונקציות (כולל </w:t>
-      </w:r>
-      <w:proofErr w:type="spellStart"/>
-      <w:r>
-        <w:rPr>
-          <w:rFonts w:hint="cs"/>
-          <w:rtl/>
-        </w:rPr>
-        <w:t>קונסטרקטורים</w:t>
-      </w:r>
-      <w:proofErr w:type="spellEnd"/>
-      <w:r>
-        <w:rPr>
-          <w:rFonts w:hint="cs"/>
-          <w:rtl/>
-        </w:rPr>
-        <w:t>). כאשר מתבצעת קריאה תפקידו הוא לזהות את סוג הקריאה (קונסטרקטור, פונקציה, פונקציה של אובייקט (מחלקה)) ולהפעיל את הלוגיקה המתאימה לביצוע המשך הפירסו</w:t>
+        <w:t>אחראי על קריאות לפונקציות (כולל קונסטרקטורים). כאשר מתבצעת קריאה תפקידו הוא לזהות את סוג הקריאה (קונסטרקטור, פונקציה, פונקציה של אובייקט (מחלקה)) ולהפעיל את הלוגיקה המתאימה לביצוע המשך הפירסו</w:t>
       </w:r>
       <w:r>
         <w:rPr>
@@ -7057,11 +6345,9 @@
         </w:rPr>
         <w:t xml:space="preserve">מקרה מיוחד הנו כאשר לאובייקט יכולים להיות מספר מימושים עבור אותה הפונקציה. מקרה זה מתרחש כאשר אובייקטים שונים עברו </w:t>
       </w:r>
-      <w:proofErr w:type="spellStart"/>
       <w:r>
         <w:t>lub</w:t>
       </w:r>
-      <w:proofErr w:type="spellEnd"/>
       <w:r>
         <w:rPr>
           <w:rFonts w:hint="cs"/>
@@ -7069,11 +6355,9 @@
         </w:rPr>
         <w:t xml:space="preserve"> והייתה להם פונקציה בעלת שם זהה. במקרה זה נחשב הרצה של כל אחד מהמימושים ולאחר מכן נבצע </w:t>
       </w:r>
-      <w:proofErr w:type="spellStart"/>
       <w:r>
         <w:t>lub</w:t>
       </w:r>
-      <w:proofErr w:type="spellEnd"/>
       <w:r>
         <w:rPr>
           <w:rFonts w:hint="cs"/>

</xml_diff>

<commit_message>
hopefully done with docing
</commit_message>
<xml_diff>
--- a/Documentation.docx
+++ b/Documentation.docx
@@ -4,9 +4,251 @@
   <w:body>
     <w:p>
       <w:pPr>
+        <w:pStyle w:val="1"/>
+        <w:bidi/>
+        <w:rPr>
+          <w:rFonts w:hint="cs"/>
+          <w:rtl/>
+        </w:rPr>
+      </w:pPr>
+      <w:r>
+        <w:rPr>
+          <w:rFonts w:hint="cs"/>
+          <w:rtl/>
+        </w:rPr>
+        <w:t>פתח דבר</w:t>
+      </w:r>
+    </w:p>
+    <w:p>
+      <w:pPr>
+        <w:pStyle w:val="aa"/>
+        <w:bidi/>
+        <w:rPr>
+          <w:rFonts w:hint="cs"/>
+          <w:rtl/>
+        </w:rPr>
+      </w:pPr>
+    </w:p>
+    <w:p>
+      <w:pPr>
+        <w:pStyle w:val="aa"/>
+        <w:bidi/>
+        <w:rPr>
+          <w:rFonts w:hint="cs"/>
+          <w:rtl/>
+        </w:rPr>
+      </w:pPr>
+      <w:r>
+        <w:rPr>
+          <w:rFonts w:hint="cs"/>
+          <w:rtl/>
+        </w:rPr>
+        <w:t xml:space="preserve">בעבודתנו, התמקדנו בניתוח קוד </w:t>
+      </w:r>
+      <w:proofErr w:type="spellStart"/>
+      <w:r>
+        <w:rPr>
+          <w:rFonts w:hint="cs"/>
+          <w:rtl/>
+        </w:rPr>
+        <w:t>פייתון</w:t>
+      </w:r>
+      <w:proofErr w:type="spellEnd"/>
+      <w:r>
+        <w:rPr>
+          <w:rFonts w:hint="cs"/>
+          <w:rtl/>
+        </w:rPr>
+        <w:t xml:space="preserve"> כדי לזהות </w:t>
+      </w:r>
+      <w:proofErr w:type="spellStart"/>
+      <w:r>
+        <w:t>AttributeErrors</w:t>
+      </w:r>
+      <w:proofErr w:type="spellEnd"/>
+      <w:r>
+        <w:rPr>
+          <w:rFonts w:hint="cs"/>
+          <w:rtl/>
+        </w:rPr>
+        <w:t xml:space="preserve"> בצורה סטטית.</w:t>
+      </w:r>
+    </w:p>
+    <w:p>
+      <w:pPr>
+        <w:pStyle w:val="aa"/>
+        <w:bidi/>
+        <w:rPr>
+          <w:rFonts w:hint="cs"/>
+          <w:rtl/>
+        </w:rPr>
+      </w:pPr>
+      <w:r>
+        <w:rPr>
+          <w:rFonts w:hint="cs"/>
+          <w:rtl/>
+        </w:rPr>
+        <w:t>העבודה מתחלקת לכמה חלקים, עליהם יורחב בהמשך:</w:t>
+      </w:r>
+    </w:p>
+    <w:p>
+      <w:pPr>
+        <w:pStyle w:val="aa"/>
+        <w:numPr>
+          <w:ilvl w:val="0"/>
+          <w:numId w:val="9"/>
+        </w:numPr>
+        <w:bidi/>
+        <w:rPr>
+          <w:rFonts w:hint="cs"/>
+        </w:rPr>
+      </w:pPr>
+      <w:proofErr w:type="spellStart"/>
+      <w:r>
+        <w:t>AbstractState</w:t>
+      </w:r>
+      <w:proofErr w:type="spellEnd"/>
+      <w:r>
+        <w:rPr>
+          <w:rFonts w:hint="cs"/>
+          <w:rtl/>
+        </w:rPr>
+        <w:t xml:space="preserve">- ייצוג המצב האבסטרקטי. הייצוג מתבצע באמצעות גרף חסר מעגלים, שעל קשתותיו מופיעים שמות המשתנים </w:t>
+      </w:r>
+      <w:proofErr w:type="spellStart"/>
+      <w:r>
+        <w:rPr>
+          <w:rFonts w:hint="cs"/>
+          <w:rtl/>
+        </w:rPr>
+        <w:t>וה</w:t>
+      </w:r>
+      <w:proofErr w:type="spellEnd"/>
+      <w:r>
+        <w:rPr>
+          <w:rFonts w:hint="cs"/>
+          <w:rtl/>
+        </w:rPr>
+        <w:t>-</w:t>
+      </w:r>
+      <w:r>
+        <w:t>attribute</w:t>
+      </w:r>
+      <w:r>
+        <w:rPr>
+          <w:rFonts w:hint="cs"/>
+          <w:rtl/>
+        </w:rPr>
+        <w:t>-ים, ובצמתיו נשמר מידע נוסף.</w:t>
+      </w:r>
+    </w:p>
+    <w:p>
+      <w:pPr>
+        <w:pStyle w:val="aa"/>
+        <w:numPr>
+          <w:ilvl w:val="0"/>
+          <w:numId w:val="9"/>
+        </w:numPr>
+        <w:bidi/>
+        <w:rPr>
+          <w:rFonts w:hint="cs"/>
+        </w:rPr>
+      </w:pPr>
+      <w:r>
+        <w:t>Simpler</w:t>
+      </w:r>
+      <w:r>
+        <w:rPr>
+          <w:rFonts w:hint="cs"/>
+          <w:rtl/>
+        </w:rPr>
+        <w:t>- פישוט הקו</w:t>
+      </w:r>
+      <w:r>
+        <w:rPr>
+          <w:rFonts w:hint="cs"/>
+          <w:rtl/>
+        </w:rPr>
+        <w:t>ד הנבדק, כדי להביא אותו לרמה הנוחה ביותר לצורך ניתוח. הדבר מאפשר לנו להתמודד עם פיצ'רים רבים יותר ומורכבים יותר של השפה.</w:t>
+      </w:r>
+    </w:p>
+    <w:p>
+      <w:pPr>
+        <w:pStyle w:val="aa"/>
+        <w:numPr>
+          <w:ilvl w:val="0"/>
+          <w:numId w:val="9"/>
+        </w:numPr>
+        <w:bidi/>
+        <w:rPr>
+          <w:rFonts w:hint="cs"/>
+        </w:rPr>
+      </w:pPr>
+      <w:r>
+        <w:t>Visitors</w:t>
+      </w:r>
+      <w:r>
+        <w:rPr>
+          <w:rFonts w:hint="cs"/>
+          <w:rtl/>
+        </w:rPr>
+        <w:t xml:space="preserve">- הבנת המבנה </w:t>
+      </w:r>
+      <w:proofErr w:type="spellStart"/>
+      <w:r>
+        <w:rPr>
+          <w:rFonts w:hint="cs"/>
+          <w:rtl/>
+        </w:rPr>
+        <w:t>וה</w:t>
+      </w:r>
+      <w:proofErr w:type="spellEnd"/>
+      <w:r>
+        <w:rPr>
+          <w:rFonts w:hint="cs"/>
+          <w:rtl/>
+        </w:rPr>
+        <w:t>-</w:t>
+      </w:r>
+      <w:r>
+        <w:t>flow</w:t>
+      </w:r>
+      <w:r>
+        <w:rPr>
+          <w:rFonts w:hint="cs"/>
+          <w:rtl/>
+        </w:rPr>
+        <w:t xml:space="preserve"> של התכנית הנבדקת, כך שאפשר יהיה לאפיין איזו פעולות אבסטרקטיות צריך לבצע בעבור כל שורת קוד/מבנה בקרה (תנאים, לולאות...)</w:t>
+      </w:r>
+    </w:p>
+    <w:p>
+      <w:pPr>
+        <w:pStyle w:val="aa"/>
+        <w:bidi/>
+        <w:rPr>
+          <w:rFonts w:hint="cs"/>
+        </w:rPr>
+      </w:pPr>
+    </w:p>
+    <w:p>
+      <w:pPr>
+        <w:pStyle w:val="aa"/>
+        <w:numPr>
+          <w:ilvl w:val="0"/>
+          <w:numId w:val="9"/>
+        </w:numPr>
+        <w:bidi/>
+      </w:pPr>
+      <w:r>
+        <w:br w:type="page"/>
+      </w:r>
+    </w:p>
+    <w:p>
+      <w:pPr>
         <w:pStyle w:val="2"/>
       </w:pPr>
       <w:r>
+        <w:lastRenderedPageBreak/>
         <w:t>Abstract State</w:t>
       </w:r>
     </w:p>
@@ -591,7 +833,23 @@
           <w:rFonts w:hint="cs"/>
           <w:rtl/>
         </w:rPr>
-        <w:t>, בהתאם להאם הצומת הזה ידוע כ-</w:t>
+        <w:t xml:space="preserve">, בהתאם </w:t>
+      </w:r>
+      <w:proofErr w:type="spellStart"/>
+      <w:r>
+        <w:rPr>
+          <w:rFonts w:hint="cs"/>
+          <w:rtl/>
+        </w:rPr>
+        <w:t>להאם</w:t>
+      </w:r>
+      <w:proofErr w:type="spellEnd"/>
+      <w:r>
+        <w:rPr>
+          <w:rFonts w:hint="cs"/>
+          <w:rtl/>
+        </w:rPr>
+        <w:t xml:space="preserve"> הצומת הזה ידוע כ-</w:t>
       </w:r>
       <w:r>
         <w:rPr>
@@ -616,15 +874,26 @@
         </w:numPr>
         <w:bidi/>
       </w:pPr>
+      <w:proofErr w:type="spellStart"/>
+      <w:proofErr w:type="gramStart"/>
       <w:r>
         <w:t>mutabillity</w:t>
       </w:r>
-      <w:r>
-        <w:rPr>
-          <w:rFonts w:hint="cs"/>
-          <w:rtl/>
-        </w:rPr>
-        <w:t>- איבר ב-</w:t>
+      <w:proofErr w:type="spellEnd"/>
+      <w:r>
+        <w:rPr>
+          <w:rFonts w:hint="cs"/>
+          <w:rtl/>
+        </w:rPr>
+        <w:t>-</w:t>
+      </w:r>
+      <w:proofErr w:type="gramEnd"/>
+      <w:r>
+        <w:rPr>
+          <w:rFonts w:hint="cs"/>
+          <w:rtl/>
+        </w:rPr>
+        <w:t xml:space="preserve"> איבר ב-</w:t>
       </w:r>
       <w:r>
         <w:t>lattice</w:t>
@@ -634,7 +903,23 @@
           <w:rFonts w:hint="cs"/>
           <w:rtl/>
         </w:rPr>
-        <w:t xml:space="preserve">. בפייתון, לא לכל משתנה אפשר להוסיף </w:t>
+        <w:t xml:space="preserve">. </w:t>
+      </w:r>
+      <w:proofErr w:type="spellStart"/>
+      <w:r>
+        <w:rPr>
+          <w:rFonts w:hint="cs"/>
+          <w:rtl/>
+        </w:rPr>
+        <w:t>בפייתון</w:t>
+      </w:r>
+      <w:proofErr w:type="spellEnd"/>
+      <w:r>
+        <w:rPr>
+          <w:rFonts w:hint="cs"/>
+          <w:rtl/>
+        </w:rPr>
+        <w:t xml:space="preserve">, לא לכל משתנה אפשר להוסיף </w:t>
       </w:r>
       <w:r>
         <w:rPr>
@@ -674,15 +959,26 @@
         </w:numPr>
         <w:bidi/>
       </w:pPr>
+      <w:proofErr w:type="spellStart"/>
+      <w:proofErr w:type="gramStart"/>
       <w:r>
         <w:t>callability</w:t>
       </w:r>
-      <w:r>
-        <w:rPr>
-          <w:rFonts w:hint="cs"/>
-          <w:rtl/>
-        </w:rPr>
-        <w:t>- חלק מהמשתנים שנעקוב אחריהם יהיו פונקציות, שלעתים נרצה לקרוא להן. בשדה זה נשמור את רמת הידע שיש לנו לגבי חוקיות הקריאה של משתנה זה.</w:t>
+      <w:proofErr w:type="spellEnd"/>
+      <w:r>
+        <w:rPr>
+          <w:rFonts w:hint="cs"/>
+          <w:rtl/>
+        </w:rPr>
+        <w:t>-</w:t>
+      </w:r>
+      <w:proofErr w:type="gramEnd"/>
+      <w:r>
+        <w:rPr>
+          <w:rFonts w:hint="cs"/>
+          <w:rtl/>
+        </w:rPr>
+        <w:t xml:space="preserve"> חלק מהמשתנים שנעקוב אחריהם יהיו פונקציות, שלעתים נרצה לקרוא להן. בשדה זה נשמור את רמת הידע שיש לנו לגבי חוקיות הקריאה של משתנה זה.</w:t>
       </w:r>
     </w:p>
     <w:p>
@@ -694,6 +990,7 @@
         </w:numPr>
         <w:bidi/>
       </w:pPr>
+      <w:proofErr w:type="gramStart"/>
       <w:r>
         <w:t>metadata</w:t>
       </w:r>
@@ -702,7 +999,15 @@
           <w:rFonts w:hint="cs"/>
           <w:rtl/>
         </w:rPr>
-        <w:t>- שדה חופשי שמאפשר לשמור קבוצה של פריטי מידע אפשריים. בפועל, נשתמש בשדה זה כדי להחזיק את כל המימושים האפשריים של פונקציה מסוימת.</w:t>
+        <w:t>-</w:t>
+      </w:r>
+      <w:proofErr w:type="gramEnd"/>
+      <w:r>
+        <w:rPr>
+          <w:rFonts w:hint="cs"/>
+          <w:rtl/>
+        </w:rPr>
+        <w:t xml:space="preserve"> שדה חופשי שמאפשר לשמור קבוצה של פריטי מידע אפשריים. בפועל, נשתמש בשדה זה כדי להחזיק את כל המימושים האפשריים של פונקציה מסוימת.</w:t>
       </w:r>
     </w:p>
     <w:p>
@@ -930,7 +1235,6 @@
         </w:rPr>
       </w:pPr>
       <w:r>
-        <w:lastRenderedPageBreak/>
         <w:t xml:space="preserve">              </w:t>
       </w:r>
       <w:r>
@@ -946,6 +1250,7 @@
         <w:pStyle w:val="code"/>
       </w:pPr>
       <w:r>
+        <w:lastRenderedPageBreak/>
         <w:t xml:space="preserve">             /|\</w:t>
       </w:r>
     </w:p>
@@ -1067,9 +1372,11 @@
                     <w:pPr>
                       <w:pStyle w:val="aa"/>
                     </w:pPr>
+                    <w:proofErr w:type="gramStart"/>
                     <w:r>
                       <w:t>real</w:t>
                     </w:r>
+                    <w:proofErr w:type="gramEnd"/>
                   </w:p>
                 </w:txbxContent>
               </v:textbox>
@@ -1081,9 +1388,16 @@
                     <w:pPr>
                       <w:pStyle w:val="aa"/>
                     </w:pPr>
+                    <w:proofErr w:type="spellStart"/>
+                    <w:proofErr w:type="gramStart"/>
                     <w:r>
-                      <w:t>root#b</w:t>
+                      <w:t>root#</w:t>
                     </w:r>
+                    <w:proofErr w:type="gramEnd"/>
+                    <w:r>
+                      <w:t>b</w:t>
+                    </w:r>
+                    <w:proofErr w:type="spellEnd"/>
                   </w:p>
                 </w:txbxContent>
               </v:textbox>
@@ -1195,9 +1509,16 @@
                     <w:pPr>
                       <w:pStyle w:val="aa"/>
                     </w:pPr>
+                    <w:proofErr w:type="spellStart"/>
+                    <w:proofErr w:type="gramStart"/>
                     <w:r>
-                      <w:t>root#a</w:t>
+                      <w:t>root#</w:t>
                     </w:r>
+                    <w:proofErr w:type="gramEnd"/>
+                    <w:r>
+                      <w:t>a</w:t>
+                    </w:r>
+                    <w:proofErr w:type="spellEnd"/>
                   </w:p>
                 </w:txbxContent>
               </v:textbox>
@@ -1209,9 +1530,16 @@
                     <w:pPr>
                       <w:pStyle w:val="aa"/>
                     </w:pPr>
+                    <w:proofErr w:type="spellStart"/>
+                    <w:proofErr w:type="gramStart"/>
                     <w:r>
-                      <w:t>root#f</w:t>
+                      <w:t>root#</w:t>
                     </w:r>
+                    <w:proofErr w:type="gramEnd"/>
+                    <w:r>
+                      <w:t>f</w:t>
+                    </w:r>
+                    <w:proofErr w:type="spellEnd"/>
                   </w:p>
                 </w:txbxContent>
               </v:textbox>
@@ -1409,165 +1737,27 @@
         <w:pStyle w:val="aa"/>
         <w:bidi/>
         <w:rPr>
-          <w:rFonts w:hint="cs"/>
-          <w:rtl/>
-        </w:rPr>
-      </w:pPr>
-    </w:p>
-    <w:p>
-      <w:pPr>
-        <w:pStyle w:val="aa"/>
-        <w:bidi/>
-        <w:rPr>
-          <w:rFonts w:hint="cs"/>
-          <w:rtl/>
-        </w:rPr>
-      </w:pPr>
-    </w:p>
-    <w:p>
-      <w:pPr>
-        <w:pStyle w:val="aa"/>
-        <w:bidi/>
-        <w:rPr>
-          <w:rFonts w:hint="cs"/>
-          <w:rtl/>
-        </w:rPr>
-      </w:pPr>
-    </w:p>
-    <w:p>
-      <w:pPr>
-        <w:pStyle w:val="aa"/>
-        <w:bidi/>
-        <w:rPr>
-          <w:rFonts w:hint="cs"/>
-          <w:rtl/>
-        </w:rPr>
-      </w:pPr>
-    </w:p>
-    <w:p>
-      <w:pPr>
-        <w:pStyle w:val="aa"/>
-        <w:bidi/>
-        <w:rPr>
-          <w:rFonts w:hint="cs"/>
-          <w:rtl/>
-        </w:rPr>
-      </w:pPr>
-    </w:p>
-    <w:p>
-      <w:pPr>
-        <w:pStyle w:val="aa"/>
-        <w:bidi/>
-        <w:rPr>
-          <w:rFonts w:hint="cs"/>
-          <w:rtl/>
-        </w:rPr>
-      </w:pPr>
-    </w:p>
-    <w:p>
-      <w:pPr>
-        <w:pStyle w:val="aa"/>
-        <w:bidi/>
-        <w:rPr>
-          <w:rFonts w:hint="cs"/>
-          <w:rtl/>
-        </w:rPr>
-      </w:pPr>
-    </w:p>
-    <w:p>
-      <w:pPr>
-        <w:pStyle w:val="aa"/>
-        <w:bidi/>
-        <w:rPr>
-          <w:rFonts w:hint="cs"/>
-          <w:rtl/>
-        </w:rPr>
-      </w:pPr>
-    </w:p>
-    <w:p>
-      <w:pPr>
-        <w:pStyle w:val="aa"/>
-        <w:bidi/>
-        <w:rPr>
-          <w:rFonts w:hint="cs"/>
-          <w:rtl/>
-        </w:rPr>
-      </w:pPr>
-    </w:p>
-    <w:p>
-      <w:pPr>
-        <w:pStyle w:val="aa"/>
-        <w:bidi/>
-        <w:rPr>
-          <w:rFonts w:hint="cs"/>
-          <w:rtl/>
-        </w:rPr>
-      </w:pPr>
-    </w:p>
-    <w:p>
-      <w:pPr>
-        <w:pStyle w:val="aa"/>
-        <w:bidi/>
-        <w:rPr>
-          <w:rFonts w:hint="cs"/>
-          <w:rtl/>
-        </w:rPr>
-      </w:pPr>
-    </w:p>
-    <w:p>
-      <w:pPr>
-        <w:pStyle w:val="aa"/>
-        <w:bidi/>
-        <w:rPr>
-          <w:rFonts w:hint="cs"/>
-          <w:rtl/>
-        </w:rPr>
-      </w:pPr>
-    </w:p>
-    <w:p>
-      <w:pPr>
-        <w:pStyle w:val="aa"/>
-        <w:bidi/>
-        <w:rPr>
-          <w:rFonts w:hint="cs"/>
-          <w:rtl/>
-        </w:rPr>
-      </w:pPr>
-    </w:p>
-    <w:p>
-      <w:pPr>
-        <w:pStyle w:val="aa"/>
-        <w:bidi/>
-        <w:rPr>
-          <w:rFonts w:hint="cs"/>
-          <w:rtl/>
-        </w:rPr>
-      </w:pPr>
-    </w:p>
-    <w:p>
-      <w:pPr>
-        <w:pStyle w:val="aa"/>
-        <w:bidi/>
-        <w:rPr>
-          <w:rtl/>
-        </w:rPr>
-      </w:pPr>
-      <w:r>
-        <w:rPr>
-          <w:rFonts w:hint="cs"/>
-          <w:rtl/>
-        </w:rPr>
-        <w:t xml:space="preserve">בכל אחד מהצמתים מוחזק מידע לגבי הקבוע שבו- בצמתים 1 ו-2 זוכרים שיש שם </w:t>
-      </w:r>
+          <w:rtl/>
+        </w:rPr>
+      </w:pPr>
+      <w:r>
+        <w:rPr>
+          <w:rFonts w:hint="cs"/>
+          <w:rtl/>
+        </w:rPr>
+        <w:t xml:space="preserve">בכל אחד מהצמתים מוחזק מידע לגבי הקבוע שבו- בצמתים 1 ו-2 זוכרים שיש </w:t>
+      </w:r>
+      <w:proofErr w:type="spellStart"/>
       <w:r>
         <w:t>int</w:t>
       </w:r>
-      <w:r>
-        <w:rPr>
-          <w:rFonts w:hint="cs"/>
-          <w:rtl/>
-        </w:rPr>
-        <w:t xml:space="preserve">, ובצמתים 3 ו-4 זוכרים שיש שם </w:t>
+      <w:proofErr w:type="spellEnd"/>
+      <w:r>
+        <w:rPr>
+          <w:rFonts w:hint="cs"/>
+          <w:rtl/>
+        </w:rPr>
+        <w:t xml:space="preserve">, ובצמתים 3 ו-4 זוכרים שיש </w:t>
       </w:r>
       <w:r>
         <w:t>method-wrapper</w:t>
@@ -2272,7 +2462,6 @@
           <w:rFonts w:hint="cs"/>
           <w:rtl/>
         </w:rPr>
-        <w:lastRenderedPageBreak/>
         <w:t xml:space="preserve">במקרה של קבוע, מכיוון שבכל צומת יכולים להיות מאוחסנים כמה קבועים, אז </w:t>
       </w:r>
       <w:r>
@@ -2280,7 +2469,23 @@
           <w:rFonts w:hint="cs"/>
           <w:rtl/>
         </w:rPr>
-        <w:t>הפונקציה יכולה להחזיר גם "אולי קבוע", במקרה וה-</w:t>
+        <w:t xml:space="preserve">הפונקציה יכולה להחזיר גם "אולי קבוע", במקרה </w:t>
+      </w:r>
+      <w:proofErr w:type="spellStart"/>
+      <w:r>
+        <w:rPr>
+          <w:rFonts w:hint="cs"/>
+          <w:rtl/>
+        </w:rPr>
+        <w:t>וה</w:t>
+      </w:r>
+      <w:proofErr w:type="spellEnd"/>
+      <w:r>
+        <w:rPr>
+          <w:rFonts w:hint="cs"/>
+          <w:rtl/>
+        </w:rPr>
+        <w:t>-</w:t>
       </w:r>
       <w:r>
         <w:t>attribute</w:t>
@@ -2422,9 +2627,11 @@
         </w:rPr>
         <w:t xml:space="preserve">זמן טוב לקרוא לפונקציה הוא לפני ביצוע פעולת </w:t>
       </w:r>
+      <w:proofErr w:type="spellStart"/>
       <w:r>
         <w:t>lub</w:t>
       </w:r>
+      <w:proofErr w:type="spellEnd"/>
       <w:r>
         <w:rPr>
           <w:rFonts w:hint="cs"/>
@@ -2445,12 +2652,14 @@
           <w:u w:val="single"/>
         </w:rPr>
       </w:pPr>
+      <w:proofErr w:type="spellStart"/>
       <w:r>
         <w:rPr>
           <w:u w:val="single"/>
         </w:rPr>
         <w:t>lub</w:t>
       </w:r>
+      <w:proofErr w:type="spellEnd"/>
       <w:r>
         <w:rPr>
           <w:rFonts w:hint="cs"/>
@@ -2531,20 +2740,31 @@
         </w:numPr>
         <w:bidi/>
       </w:pPr>
+      <w:proofErr w:type="spellStart"/>
       <w:r>
         <w:rPr>
           <w:rFonts w:hint="cs"/>
           <w:u w:val="single"/>
           <w:rtl/>
         </w:rPr>
-        <w:t>פונקציית שאילתא למשתנה</w:t>
-      </w:r>
+        <w:lastRenderedPageBreak/>
+        <w:t>פונקציית</w:t>
+      </w:r>
+      <w:proofErr w:type="spellEnd"/>
       <w:r>
         <w:rPr>
           <w:rFonts w:hint="cs"/>
           <w:u w:val="single"/>
           <w:rtl/>
         </w:rPr>
+        <w:t xml:space="preserve"> שאילתא למשתנה</w:t>
+      </w:r>
+      <w:r>
+        <w:rPr>
+          <w:rFonts w:hint="cs"/>
+          <w:u w:val="single"/>
+          <w:rtl/>
+        </w:rPr>
         <w:t>/</w:t>
       </w:r>
       <w:r>
@@ -2575,9 +2795,11 @@
         </w:rPr>
         <w:t xml:space="preserve"> (לדוגמא </w:t>
       </w:r>
+      <w:proofErr w:type="spellStart"/>
       <w:r>
         <w:t>root#foo#x.a.b</w:t>
       </w:r>
+      <w:proofErr w:type="spellEnd"/>
       <w:r>
         <w:rPr>
           <w:rFonts w:hint="cs"/>
@@ -3059,9 +3281,11 @@
         </w:rPr>
         <w:t>פעולת ה-</w:t>
       </w:r>
+      <w:proofErr w:type="spellStart"/>
       <w:r>
         <w:t>lub</w:t>
       </w:r>
+      <w:proofErr w:type="spellEnd"/>
       <w:r>
         <w:rPr>
           <w:rFonts w:hint="cs"/>
@@ -3173,9 +3397,11 @@
         </w:rPr>
         <w:t xml:space="preserve">), נשתמש בפונקציה </w:t>
       </w:r>
+      <w:proofErr w:type="spellStart"/>
       <w:r>
         <w:t>fill_graphs</w:t>
       </w:r>
+      <w:proofErr w:type="spellEnd"/>
       <w:r>
         <w:rPr>
           <w:rFonts w:hint="cs"/>
@@ -4147,9 +4373,11 @@
         </w:rPr>
         <w:t xml:space="preserve">בין כל הקודקודים המשותפים לשני הגרפים, נעשה </w:t>
       </w:r>
+      <w:proofErr w:type="spellStart"/>
       <w:r>
         <w:t>vertex_lub</w:t>
       </w:r>
+      <w:proofErr w:type="spellEnd"/>
       <w:r>
         <w:rPr>
           <w:rFonts w:hint="cs"/>
@@ -4177,9 +4405,11 @@
         </w:rPr>
         <w:t xml:space="preserve">נעשה </w:t>
       </w:r>
+      <w:proofErr w:type="spellStart"/>
       <w:r>
         <w:t>lub</w:t>
       </w:r>
+      <w:proofErr w:type="spellEnd"/>
       <w:r>
         <w:rPr>
           <w:rFonts w:hint="cs"/>
@@ -4248,7 +4478,6 @@
           <w:rFonts w:hint="cs"/>
           <w:rtl/>
         </w:rPr>
-        <w:lastRenderedPageBreak/>
         <w:t>נאחד את קבוצת מימושי הפונקציות (</w:t>
       </w:r>
       <w:r>
@@ -4278,9 +4507,11 @@
         </w:rPr>
         <w:t xml:space="preserve">נעשה </w:t>
       </w:r>
+      <w:proofErr w:type="spellStart"/>
       <w:r>
         <w:t>lub</w:t>
       </w:r>
+      <w:proofErr w:type="spellEnd"/>
       <w:r>
         <w:rPr>
           <w:rFonts w:hint="cs"/>
@@ -4296,7 +4527,23 @@
           <w:rFonts w:hint="cs"/>
           <w:rtl/>
         </w:rPr>
-        <w:t xml:space="preserve"> וה-</w:t>
+        <w:t xml:space="preserve"> </w:t>
+      </w:r>
+      <w:proofErr w:type="spellStart"/>
+      <w:r>
+        <w:rPr>
+          <w:rFonts w:hint="cs"/>
+          <w:rtl/>
+        </w:rPr>
+        <w:t>וה</w:t>
+      </w:r>
+      <w:proofErr w:type="spellEnd"/>
+      <w:r>
+        <w:rPr>
+          <w:rFonts w:hint="cs"/>
+          <w:rtl/>
+        </w:rPr>
+        <w:t>-</w:t>
       </w:r>
       <w:r>
         <w:t>callable</w:t>
@@ -4328,9 +4575,11 @@
         </w:rPr>
         <w:t xml:space="preserve">נעבור על הקשתות המשותפות שמצאנו בשלבים הקודמים, ונעשה </w:t>
       </w:r>
+      <w:proofErr w:type="spellStart"/>
       <w:r>
         <w:t>lub</w:t>
       </w:r>
+      <w:proofErr w:type="spellEnd"/>
       <w:r>
         <w:rPr>
           <w:rFonts w:hint="cs"/>
@@ -4442,9 +4691,11 @@
         </w:rPr>
         <w:t>פעולת ה-</w:t>
       </w:r>
+      <w:proofErr w:type="spellStart"/>
       <w:r>
         <w:t>lub</w:t>
       </w:r>
+      <w:proofErr w:type="spellEnd"/>
       <w:r>
         <w:rPr>
           <w:rFonts w:hint="cs"/>
@@ -4564,9 +4815,11 @@
                     <w:pPr>
                       <w:pStyle w:val="aa"/>
                     </w:pPr>
+                    <w:proofErr w:type="gramStart"/>
                     <w:r>
                       <w:t>a</w:t>
                     </w:r>
+                    <w:proofErr w:type="gramEnd"/>
                   </w:p>
                 </w:txbxContent>
               </v:textbox>
@@ -4578,9 +4831,11 @@
                     <w:pPr>
                       <w:pStyle w:val="aa"/>
                     </w:pPr>
+                    <w:proofErr w:type="gramStart"/>
                     <w:r>
                       <w:t>b</w:t>
                     </w:r>
+                    <w:proofErr w:type="gramEnd"/>
                   </w:p>
                 </w:txbxContent>
               </v:textbox>
@@ -4595,9 +4850,11 @@
                     <w:pPr>
                       <w:pStyle w:val="aa"/>
                     </w:pPr>
+                    <w:proofErr w:type="gramStart"/>
                     <w:r>
                       <w:t>x</w:t>
                     </w:r>
+                    <w:proofErr w:type="gramEnd"/>
                   </w:p>
                 </w:txbxContent>
               </v:textbox>
@@ -4711,9 +4968,11 @@
                     <w:pPr>
                       <w:pStyle w:val="aa"/>
                     </w:pPr>
+                    <w:proofErr w:type="gramStart"/>
                     <w:r>
                       <w:t>a</w:t>
                     </w:r>
+                    <w:proofErr w:type="gramEnd"/>
                   </w:p>
                 </w:txbxContent>
               </v:textbox>
@@ -4725,9 +4984,11 @@
                     <w:pPr>
                       <w:pStyle w:val="aa"/>
                     </w:pPr>
+                    <w:proofErr w:type="gramStart"/>
                     <w:r>
                       <w:t>c</w:t>
                     </w:r>
+                    <w:proofErr w:type="gramEnd"/>
                   </w:p>
                 </w:txbxContent>
               </v:textbox>
@@ -4739,9 +5000,11 @@
                     <w:pPr>
                       <w:pStyle w:val="aa"/>
                     </w:pPr>
+                    <w:proofErr w:type="gramStart"/>
                     <w:r>
                       <w:t>b</w:t>
                     </w:r>
+                    <w:proofErr w:type="gramEnd"/>
                   </w:p>
                 </w:txbxContent>
               </v:textbox>
@@ -4756,9 +5019,11 @@
                     <w:pPr>
                       <w:pStyle w:val="aa"/>
                     </w:pPr>
+                    <w:proofErr w:type="gramStart"/>
                     <w:r>
                       <w:t>x</w:t>
                     </w:r>
+                    <w:proofErr w:type="gramEnd"/>
                   </w:p>
                 </w:txbxContent>
               </v:textbox>
@@ -4875,7 +5140,15 @@
         <w:t xml:space="preserve">. המשתנה </w:t>
       </w:r>
       <w:r>
-        <w:t>"a.b"</w:t>
+        <w:t>"</w:t>
+      </w:r>
+      <w:proofErr w:type="spellStart"/>
+      <w:r>
+        <w:t>a.b</w:t>
+      </w:r>
+      <w:proofErr w:type="spellEnd"/>
+      <w:r>
+        <w:t>"</w:t>
       </w:r>
       <w:r>
         <w:rPr>
@@ -4901,9 +5174,11 @@
         </w:rPr>
         <w:t xml:space="preserve">פעולת האיחוד מזכירה קצת איחוד בין שני גרפים שונים- על הצמתים נעשה </w:t>
       </w:r>
+      <w:proofErr w:type="spellStart"/>
       <w:r>
         <w:t>vertex_lub</w:t>
       </w:r>
+      <w:proofErr w:type="spellEnd"/>
       <w:r>
         <w:rPr>
           <w:rFonts w:hint="cs"/>
@@ -4911,9 +5186,11 @@
         </w:rPr>
         <w:t xml:space="preserve">, בין קשתות משותפות לשניהם (הורים או בנים) נעשה </w:t>
       </w:r>
+      <w:proofErr w:type="spellStart"/>
       <w:r>
         <w:t>lub</w:t>
       </w:r>
+      <w:proofErr w:type="spellEnd"/>
       <w:r>
         <w:rPr>
           <w:rFonts w:hint="cs"/>
@@ -4957,26 +5234,6 @@
         </w:rPr>
         <w:t>דילמות בתכנון המצב האבסטרקטי</w:t>
       </w:r>
-      <w:r>
-        <w:rPr>
-          <w:rFonts w:hint="cs"/>
-          <w:rtl/>
-        </w:rPr>
-        <w:t xml:space="preserve"> (</w:t>
-      </w:r>
-      <w:r>
-        <w:rPr>
-          <w:rFonts w:hint="cs"/>
-        </w:rPr>
-        <w:t>TODO</w:t>
-      </w:r>
-      <w:r>
-        <w:rPr>
-          <w:rFonts w:hint="cs"/>
-          <w:rtl/>
-        </w:rPr>
-        <w:t>)</w:t>
-      </w:r>
     </w:p>
     <w:p>
       <w:pPr>
@@ -5009,7 +5266,23 @@
           <w:rFonts w:hint="cs"/>
           <w:rtl/>
         </w:rPr>
-        <w:t xml:space="preserve">המצב האבסטרקטי יכל להיות מדויק יותר, לו היינו יכולים לכל צומת לשמור </w:t>
+        <w:t xml:space="preserve">המצב האבסטרקטי </w:t>
+      </w:r>
+      <w:proofErr w:type="spellStart"/>
+      <w:r>
+        <w:rPr>
+          <w:rFonts w:hint="cs"/>
+          <w:rtl/>
+        </w:rPr>
+        <w:t>יכל</w:t>
+      </w:r>
+      <w:proofErr w:type="spellEnd"/>
+      <w:r>
+        <w:rPr>
+          <w:rFonts w:hint="cs"/>
+          <w:rtl/>
+        </w:rPr>
+        <w:t xml:space="preserve"> להיות מדויק יותר, לו היינו יכולים לכל צומת לשמור </w:t>
       </w:r>
       <w:r>
         <w:rPr>
@@ -5071,9 +5344,11 @@
         </w:rPr>
         <w:t xml:space="preserve">איפה ניתקל בבעיה זו באופן מפורש? כשנצטרך לאחד צמתים בעת ביצוע פעולת </w:t>
       </w:r>
+      <w:proofErr w:type="spellStart"/>
       <w:r>
         <w:t>lub</w:t>
       </w:r>
+      <w:proofErr w:type="spellEnd"/>
       <w:r>
         <w:rPr>
           <w:rFonts w:hint="cs"/>
@@ -5361,19 +5636,39 @@
         </w:rPr>
         <w:t xml:space="preserve">נסתכל על שני המצבים האבסטרקטים שעליהם עושים </w:t>
       </w:r>
+      <w:proofErr w:type="spellStart"/>
       <w:r>
         <w:t>lub</w:t>
       </w:r>
-      <w:r>
-        <w:rPr>
-          <w:rFonts w:hint="cs"/>
-          <w:rtl/>
-        </w:rPr>
-        <w:t xml:space="preserve"> בין שורות 12 ל-13: (הקשת המקווקת מסמנת את </w:t>
-      </w:r>
+      <w:proofErr w:type="spellEnd"/>
+      <w:r>
+        <w:rPr>
+          <w:rFonts w:hint="cs"/>
+          <w:rtl/>
+        </w:rPr>
+        <w:t xml:space="preserve"> בין שורות 12 ל-13: (הקשת </w:t>
+      </w:r>
+      <w:proofErr w:type="spellStart"/>
+      <w:r>
+        <w:rPr>
+          <w:rFonts w:hint="cs"/>
+          <w:rtl/>
+        </w:rPr>
+        <w:t>המקווקת</w:t>
+      </w:r>
+      <w:proofErr w:type="spellEnd"/>
+      <w:r>
+        <w:rPr>
+          <w:rFonts w:hint="cs"/>
+          <w:rtl/>
+        </w:rPr>
+        <w:t xml:space="preserve"> מסמנת את </w:t>
+      </w:r>
+      <w:proofErr w:type="spellStart"/>
       <w:r>
         <w:t>l_vars_lub</w:t>
       </w:r>
+      <w:proofErr w:type="spellEnd"/>
       <w:r>
         <w:rPr>
           <w:rFonts w:hint="cs"/>
@@ -5470,9 +5765,11 @@
                       <w:pPr>
                         <w:pStyle w:val="aa"/>
                       </w:pPr>
+                      <w:proofErr w:type="gramStart"/>
                       <w:r>
                         <w:t>a</w:t>
                       </w:r>
+                      <w:proofErr w:type="gramEnd"/>
                     </w:p>
                   </w:txbxContent>
                 </v:textbox>
@@ -5487,9 +5784,16 @@
                       <w:pPr>
                         <w:pStyle w:val="aa"/>
                       </w:pPr>
+                      <w:proofErr w:type="spellStart"/>
+                      <w:proofErr w:type="gramStart"/>
                       <w:r>
-                        <w:t>root#b</w:t>
+                        <w:t>root#</w:t>
                       </w:r>
+                      <w:proofErr w:type="gramEnd"/>
+                      <w:r>
+                        <w:t>b</w:t>
+                      </w:r>
+                      <w:proofErr w:type="spellEnd"/>
                     </w:p>
                   </w:txbxContent>
                 </v:textbox>
@@ -5616,9 +5920,11 @@
                       <w:pPr>
                         <w:pStyle w:val="aa"/>
                       </w:pPr>
+                      <w:proofErr w:type="gramStart"/>
                       <w:r>
                         <w:t>b</w:t>
                       </w:r>
+                      <w:proofErr w:type="gramEnd"/>
                     </w:p>
                   </w:txbxContent>
                 </v:textbox>
@@ -5647,9 +5953,11 @@
                       <w:pPr>
                         <w:pStyle w:val="aa"/>
                       </w:pPr>
+                      <w:proofErr w:type="gramStart"/>
                       <w:r>
                         <w:t>a</w:t>
                       </w:r>
+                      <w:proofErr w:type="gramEnd"/>
                     </w:p>
                   </w:txbxContent>
                 </v:textbox>
@@ -5684,8 +5992,13 @@
                       <w:pPr>
                         <w:pStyle w:val="aa"/>
                       </w:pPr>
+                      <w:proofErr w:type="gramStart"/>
                       <w:r>
-                        <w:t>root#a1</w:t>
+                        <w:t>root#</w:t>
+                      </w:r>
+                      <w:proofErr w:type="gramEnd"/>
+                      <w:r>
+                        <w:t>a1</w:t>
                       </w:r>
                       <w:r>
                         <w:br/>
@@ -5862,9 +6175,11 @@
                     <w:pPr>
                       <w:pStyle w:val="aa"/>
                     </w:pPr>
+                    <w:proofErr w:type="gramStart"/>
                     <w:r>
                       <w:t>a</w:t>
                     </w:r>
+                    <w:proofErr w:type="gramEnd"/>
                   </w:p>
                 </w:txbxContent>
               </v:textbox>
@@ -5879,9 +6194,16 @@
                     <w:pPr>
                       <w:pStyle w:val="aa"/>
                     </w:pPr>
+                    <w:proofErr w:type="spellStart"/>
+                    <w:proofErr w:type="gramStart"/>
                     <w:r>
-                      <w:t>root#b</w:t>
+                      <w:t>root#</w:t>
                     </w:r>
+                    <w:proofErr w:type="gramEnd"/>
+                    <w:r>
+                      <w:t>b</w:t>
+                    </w:r>
+                    <w:proofErr w:type="spellEnd"/>
                   </w:p>
                 </w:txbxContent>
               </v:textbox>
@@ -6028,9 +6350,11 @@
                     <w:pPr>
                       <w:pStyle w:val="aa"/>
                     </w:pPr>
+                    <w:proofErr w:type="gramStart"/>
                     <w:r>
                       <w:t>b</w:t>
                     </w:r>
+                    <w:proofErr w:type="gramEnd"/>
                   </w:p>
                 </w:txbxContent>
               </v:textbox>
@@ -6059,9 +6383,11 @@
                     <w:pPr>
                       <w:pStyle w:val="aa"/>
                     </w:pPr>
+                    <w:proofErr w:type="gramStart"/>
                     <w:r>
                       <w:t>a</w:t>
                     </w:r>
+                    <w:proofErr w:type="gramEnd"/>
                   </w:p>
                 </w:txbxContent>
               </v:textbox>
@@ -6096,8 +6422,13 @@
                     <w:pPr>
                       <w:pStyle w:val="aa"/>
                     </w:pPr>
+                    <w:proofErr w:type="gramStart"/>
                     <w:r>
-                      <w:t>root#a1</w:t>
+                      <w:t>root#</w:t>
+                    </w:r>
+                    <w:proofErr w:type="gramEnd"/>
+                    <w:r>
+                      <w:t>a1</w:t>
                     </w:r>
                     <w:r>
                       <w:br/>
@@ -6213,6 +6544,16 @@
           <w:rtl/>
         </w:rPr>
       </w:pPr>
+    </w:p>
+    <w:p>
+      <w:pPr>
+        <w:pStyle w:val="aa"/>
+        <w:bidi/>
+        <w:rPr>
+          <w:rFonts w:hint="cs"/>
+          <w:rtl/>
+        </w:rPr>
+      </w:pPr>
       <w:r>
         <w:rPr>
           <w:rFonts w:hint="cs"/>
@@ -6220,9 +6561,11 @@
         </w:rPr>
         <w:t xml:space="preserve">גם לקודקוד "1" וגם לקודקוד "9"  ניתן להגיע ע"י </w:t>
       </w:r>
+      <w:proofErr w:type="spellStart"/>
       <w:r>
         <w:t>root#l_vars_lub.a</w:t>
       </w:r>
+      <w:proofErr w:type="spellEnd"/>
       <w:r>
         <w:rPr>
           <w:rFonts w:hint="cs"/>
@@ -6272,6 +6615,7 @@
           <w:rFonts w:hint="cs"/>
           <w:rtl/>
         </w:rPr>
+        <w:lastRenderedPageBreak/>
         <w:t>לצומת "3" יש בן עם התגית "</w:t>
       </w:r>
       <w:r>
@@ -6377,9 +6721,11 @@
                     <w:pPr>
                       <w:pStyle w:val="aa"/>
                     </w:pPr>
+                    <w:proofErr w:type="gramStart"/>
                     <w:r>
                       <w:t>a</w:t>
                     </w:r>
+                    <w:proofErr w:type="gramEnd"/>
                   </w:p>
                 </w:txbxContent>
               </v:textbox>
@@ -6512,12 +6858,21 @@
           <w:rtl/>
         </w:rPr>
       </w:pPr>
-      <w:r>
-        <w:rPr>
-          <w:rFonts w:hint="cs"/>
-          <w:rtl/>
-        </w:rPr>
-        <w:t>בפייתון קיימות הרבה פונקציות מובנות ופשוטות. כמה דוגמאות:</w:t>
+      <w:proofErr w:type="spellStart"/>
+      <w:r>
+        <w:rPr>
+          <w:rFonts w:hint="cs"/>
+          <w:rtl/>
+        </w:rPr>
+        <w:t>בפייתון</w:t>
+      </w:r>
+      <w:proofErr w:type="spellEnd"/>
+      <w:r>
+        <w:rPr>
+          <w:rFonts w:hint="cs"/>
+          <w:rtl/>
+        </w:rPr>
+        <w:t xml:space="preserve"> קיימות הרבה פונקציות מובנות ופשוטות. כמה דוגמאות:</w:t>
       </w:r>
     </w:p>
     <w:p>
@@ -6556,7 +6911,15 @@
         </w:rPr>
       </w:pPr>
       <w:r>
-        <w:t>__len__</w:t>
+        <w:t>__</w:t>
+      </w:r>
+      <w:proofErr w:type="spellStart"/>
+      <w:r>
+        <w:t>len</w:t>
+      </w:r>
+      <w:proofErr w:type="spellEnd"/>
+      <w:r>
+        <w:t>__</w:t>
       </w:r>
       <w:r>
         <w:rPr>
@@ -6579,7 +6942,15 @@
         </w:rPr>
       </w:pPr>
       <w:r>
-        <w:t>__isalpha__</w:t>
+        <w:t>__</w:t>
+      </w:r>
+      <w:proofErr w:type="spellStart"/>
+      <w:r>
+        <w:t>isalpha</w:t>
+      </w:r>
+      <w:proofErr w:type="spellEnd"/>
+      <w:r>
+        <w:t>__</w:t>
       </w:r>
       <w:r>
         <w:rPr>
@@ -6767,9 +7138,11 @@
         </w:rPr>
         <w:t xml:space="preserve"> (</w:t>
       </w:r>
+      <w:proofErr w:type="spellStart"/>
       <w:r>
         <w:t>TypeError</w:t>
       </w:r>
+      <w:proofErr w:type="spellEnd"/>
       <w:r>
         <w:rPr>
           <w:rFonts w:hint="cs"/>
@@ -6789,7 +7162,23 @@
           <w:rFonts w:hint="cs"/>
           <w:rtl/>
         </w:rPr>
-        <w:t xml:space="preserve"> לדעתנו, התמודדות מורכבת יותר לא תהיה בעלת ערך מוסף לרוח הפרוייקט.</w:t>
+        <w:t xml:space="preserve"> לדעתנו, התמודדות מורכבת יותר לא תהיה בעלת ערך מוסף לרוח </w:t>
+      </w:r>
+      <w:proofErr w:type="spellStart"/>
+      <w:r>
+        <w:rPr>
+          <w:rFonts w:hint="cs"/>
+          <w:rtl/>
+        </w:rPr>
+        <w:t>הפרוייקט</w:t>
+      </w:r>
+      <w:proofErr w:type="spellEnd"/>
+      <w:r>
+        <w:rPr>
+          <w:rFonts w:hint="cs"/>
+          <w:rtl/>
+        </w:rPr>
+        <w:t>.</w:t>
       </w:r>
     </w:p>
     <w:p>
@@ -6970,9 +7359,11 @@
         </w:rPr>
         <w:t xml:space="preserve">במקרה זה, נסמן את </w:t>
       </w:r>
+      <w:proofErr w:type="spellStart"/>
       <w:r>
         <w:t>unknown_var</w:t>
       </w:r>
+      <w:proofErr w:type="spellEnd"/>
       <w:r>
         <w:rPr>
           <w:rFonts w:hint="cs"/>
@@ -6993,9 +7384,11 @@
         </w:rPr>
         <w:t>, וכך גישה ל-</w:t>
       </w:r>
+      <w:proofErr w:type="spellStart"/>
       <w:r>
         <w:t>unknown_var.y</w:t>
       </w:r>
+      <w:proofErr w:type="spellEnd"/>
       <w:r>
         <w:rPr>
           <w:rFonts w:hint="cs"/>
@@ -7060,9 +7453,11 @@
         </w:rPr>
         <w:t xml:space="preserve">כמובן שגם נדווח על שגיאה עבור המשתנה </w:t>
       </w:r>
+      <w:proofErr w:type="spellStart"/>
       <w:r>
         <w:t>unknown_var</w:t>
       </w:r>
+      <w:proofErr w:type="spellEnd"/>
       <w:r>
         <w:rPr>
           <w:rFonts w:hint="cs"/>
@@ -7102,8 +7497,23 @@
           <w:rFonts w:hint="cs"/>
           <w:rtl/>
         </w:rPr>
-        <w:lastRenderedPageBreak/>
-        <w:t>בצורה אנאלוגית להפיכה ל-</w:t>
+        <w:t xml:space="preserve">בצורה </w:t>
+      </w:r>
+      <w:proofErr w:type="spellStart"/>
+      <w:r>
+        <w:rPr>
+          <w:rFonts w:hint="cs"/>
+          <w:rtl/>
+        </w:rPr>
+        <w:t>אנאלוגית</w:t>
+      </w:r>
+      <w:proofErr w:type="spellEnd"/>
+      <w:r>
+        <w:rPr>
+          <w:rFonts w:hint="cs"/>
+          <w:rtl/>
+        </w:rPr>
+        <w:t xml:space="preserve"> להפיכה ל-</w:t>
       </w:r>
       <w:r>
         <w:rPr>
@@ -7180,7 +7590,23 @@
           <w:rFonts w:hint="cs"/>
           <w:rtl/>
         </w:rPr>
-        <w:t xml:space="preserve">, וגם להחזיר מימוש לפונקציית </w:t>
+        <w:t xml:space="preserve">, וגם להחזיר מימוש </w:t>
+      </w:r>
+      <w:proofErr w:type="spellStart"/>
+      <w:r>
+        <w:rPr>
+          <w:rFonts w:hint="cs"/>
+          <w:rtl/>
+        </w:rPr>
+        <w:t>לפונקציית</w:t>
+      </w:r>
+      <w:proofErr w:type="spellEnd"/>
+      <w:r>
+        <w:rPr>
+          <w:rFonts w:hint="cs"/>
+          <w:rtl/>
+        </w:rPr>
+        <w:t xml:space="preserve"> </w:t>
       </w:r>
       <w:r>
         <w:t>dummy</w:t>
@@ -7208,16 +7634,6 @@
     </w:p>
     <w:p>
       <w:pPr>
-        <w:pStyle w:val="aa"/>
-        <w:bidi/>
-        <w:rPr>
-          <w:rFonts w:hint="cs"/>
-          <w:rtl/>
-        </w:rPr>
-      </w:pPr>
-    </w:p>
-    <w:p>
-      <w:pPr>
         <w:pStyle w:val="3"/>
         <w:bidi/>
         <w:rPr>
@@ -7297,293 +7713,26 @@
       <w:pPr>
         <w:pStyle w:val="aa"/>
         <w:bidi/>
-      </w:pPr>
-      <w:r>
-        <w:rPr>
-          <w:rFonts w:hint="cs"/>
-          <w:rtl/>
-        </w:rPr>
-        <w:t>החסכון הוא קטן מאוד, ודורש התמודדות עם יותר מקרים, ולכן זנחנו את הגישה הזו.</w:t>
-      </w:r>
-    </w:p>
-    <w:p>
-      <w:pPr>
-        <w:pStyle w:val="aa"/>
-        <w:bidi/>
-        <w:rPr>
-          <w:rFonts w:hint="cs"/>
-          <w:rtl/>
-        </w:rPr>
-      </w:pPr>
-    </w:p>
-    <w:p>
-      <w:pPr>
-        <w:pStyle w:val="aa"/>
-        <w:bidi/>
-        <w:rPr>
-          <w:rFonts w:hint="cs"/>
-          <w:rtl/>
-        </w:rPr>
-      </w:pPr>
-    </w:p>
-    <w:p>
-      <w:pPr>
-        <w:pStyle w:val="aa"/>
-        <w:bidi/>
-        <w:rPr>
-          <w:rFonts w:hint="cs"/>
-          <w:rtl/>
-        </w:rPr>
-      </w:pPr>
-    </w:p>
-    <w:p>
-      <w:pPr>
-        <w:rPr>
-          <w:rFonts w:hint="cs"/>
-          <w:rtl/>
-        </w:rPr>
-      </w:pPr>
-    </w:p>
-    <w:p>
-      <w:pPr>
-        <w:pStyle w:val="ac"/>
-        <w:numPr>
-          <w:ilvl w:val="0"/>
-          <w:numId w:val="5"/>
-        </w:numPr>
-        <w:bidi/>
-      </w:pPr>
-      <w:r>
-        <w:rPr>
-          <w:rFonts w:hint="cs"/>
-          <w:rtl/>
-        </w:rPr>
-        <w:t>איחוד צמתים</w:t>
-      </w:r>
-    </w:p>
-    <w:p>
-      <w:pPr>
-        <w:pStyle w:val="ac"/>
-        <w:numPr>
-          <w:ilvl w:val="0"/>
-          <w:numId w:val="5"/>
-        </w:numPr>
-        <w:bidi/>
-      </w:pPr>
-      <w:r>
-        <w:rPr>
-          <w:rFonts w:hint="cs"/>
-          <w:rtl/>
-        </w:rPr>
-        <w:t>בן יחיד לכל תווית</w:t>
-      </w:r>
-    </w:p>
-    <w:p>
-      <w:pPr>
-        <w:pStyle w:val="ac"/>
-        <w:numPr>
-          <w:ilvl w:val="0"/>
-          <w:numId w:val="5"/>
-        </w:numPr>
-        <w:bidi/>
-      </w:pPr>
-      <w:r>
-        <w:rPr>
-          <w:rFonts w:hint="cs"/>
-          <w:rtl/>
-        </w:rPr>
-        <w:t xml:space="preserve">פונקציות </w:t>
-      </w:r>
-      <w:r>
-        <w:t>built-ins</w:t>
-      </w:r>
-    </w:p>
-    <w:p>
-      <w:pPr>
-        <w:pStyle w:val="ac"/>
-        <w:numPr>
-          <w:ilvl w:val="0"/>
-          <w:numId w:val="5"/>
-        </w:numPr>
-        <w:bidi/>
-        <w:rPr>
-          <w:rFonts w:hint="cs"/>
-        </w:rPr>
-      </w:pPr>
-      <w:r>
-        <w:t>Query</w:t>
-      </w:r>
-      <w:r>
-        <w:rPr>
-          <w:rFonts w:hint="cs"/>
-          <w:rtl/>
-        </w:rPr>
-        <w:t xml:space="preserve"> שמתקן את עצמו, כולל </w:t>
-      </w:r>
-      <w:r>
-        <w:t>add_var_and_set_to_top</w:t>
-      </w:r>
-    </w:p>
-    <w:p>
-      <w:pPr>
-        <w:pStyle w:val="ac"/>
-        <w:numPr>
-          <w:ilvl w:val="0"/>
-          <w:numId w:val="5"/>
-        </w:numPr>
-        <w:bidi/>
-      </w:pPr>
-      <w:r>
-        <w:rPr>
-          <w:rFonts w:hint="cs"/>
-          <w:rtl/>
-        </w:rPr>
-        <w:t xml:space="preserve">בנים של </w:t>
-      </w:r>
-      <w:r>
-        <w:rPr>
-          <w:rFonts w:hint="cs"/>
-        </w:rPr>
-        <w:t>TOP</w:t>
-      </w:r>
-    </w:p>
-    <w:p>
-      <w:pPr>
-        <w:pStyle w:val="ac"/>
-        <w:numPr>
-          <w:ilvl w:val="0"/>
-          <w:numId w:val="5"/>
-        </w:numPr>
-        <w:bidi/>
-      </w:pPr>
-      <w:r>
-        <w:rPr>
-          <w:rFonts w:hint="cs"/>
-          <w:rtl/>
-        </w:rPr>
-        <w:t>קריאה לפונקציה שמתקנת את עצמה</w:t>
-      </w:r>
-    </w:p>
-    <w:p>
-      <w:pPr>
-        <w:pStyle w:val="ac"/>
-        <w:numPr>
-          <w:ilvl w:val="0"/>
-          <w:numId w:val="5"/>
-        </w:numPr>
-        <w:bidi/>
-      </w:pPr>
-      <w:r>
-        <w:rPr>
-          <w:rFonts w:hint="cs"/>
-          <w:rtl/>
-        </w:rPr>
-        <w:t xml:space="preserve">שמירה של בנים בצורה </w:t>
-      </w:r>
-      <w:r>
-        <w:t>implicit</w:t>
-      </w:r>
-    </w:p>
-    <w:p>
-      <w:pPr>
-        <w:pStyle w:val="ac"/>
-        <w:numPr>
-          <w:ilvl w:val="0"/>
-          <w:numId w:val="5"/>
-        </w:numPr>
-        <w:bidi/>
-      </w:pPr>
-      <w:r>
-        <w:t>Fill graph</w:t>
-      </w:r>
-    </w:p>
-    <w:p>
-      <w:pPr>
-        <w:pStyle w:val="ac"/>
-        <w:numPr>
-          <w:ilvl w:val="0"/>
-          <w:numId w:val="5"/>
-        </w:numPr>
-        <w:bidi/>
-        <w:rPr>
-          <w:rFonts w:hint="cs"/>
-        </w:rPr>
-      </w:pPr>
-      <w:r>
-        <w:rPr>
-          <w:rFonts w:hint="cs"/>
-          <w:rtl/>
-        </w:rPr>
-        <w:t>פעפוע של קבוע מאב לבן</w:t>
-      </w:r>
-    </w:p>
-    <w:p>
-      <w:pPr>
-        <w:pStyle w:val="ac"/>
-        <w:numPr>
-          <w:ilvl w:val="0"/>
-          <w:numId w:val="5"/>
-        </w:numPr>
-        <w:bidi/>
-        <w:rPr>
-          <w:rFonts w:hint="cs"/>
-        </w:rPr>
-      </w:pPr>
-      <w:r>
-        <w:rPr>
-          <w:rFonts w:hint="cs"/>
-          <w:rtl/>
-        </w:rPr>
-        <w:t>דוגמאות:</w:t>
-      </w:r>
-    </w:p>
-    <w:p>
-      <w:pPr>
-        <w:pStyle w:val="ac"/>
-        <w:numPr>
-          <w:ilvl w:val="0"/>
-          <w:numId w:val="5"/>
-        </w:numPr>
-        <w:bidi/>
-      </w:pPr>
-      <w:r>
-        <w:t>Callable, mutable</w:t>
-      </w:r>
-    </w:p>
-    <w:p>
-      <w:pPr>
-        <w:pStyle w:val="ac"/>
-        <w:numPr>
-          <w:ilvl w:val="0"/>
-          <w:numId w:val="5"/>
-        </w:numPr>
-        <w:bidi/>
-        <w:rPr>
-          <w:rtl/>
-        </w:rPr>
-      </w:pPr>
-      <w:r>
-        <w:rPr>
-          <w:rFonts w:hint="cs"/>
-          <w:rtl/>
-        </w:rPr>
-        <w:t xml:space="preserve">פונקציה שמחזירה </w:t>
-      </w:r>
-      <w:r>
-        <w:t>TOP</w:t>
-      </w:r>
-    </w:p>
-    <w:p>
-      <w:pPr>
-        <w:jc w:val="right"/>
-        <w:rPr>
-          <w:caps/>
-          <w:spacing w:val="15"/>
-          <w:sz w:val="22"/>
-          <w:szCs w:val="22"/>
-          <w:rtl/>
-        </w:rPr>
-      </w:pPr>
+        <w:rPr>
+          <w:rtl/>
+        </w:rPr>
+      </w:pPr>
+      <w:proofErr w:type="spellStart"/>
+      <w:r>
+        <w:rPr>
+          <w:rFonts w:hint="cs"/>
+          <w:rtl/>
+        </w:rPr>
+        <w:t>החסכון</w:t>
+      </w:r>
+      <w:proofErr w:type="spellEnd"/>
+      <w:r>
+        <w:rPr>
+          <w:rFonts w:hint="cs"/>
+          <w:rtl/>
+        </w:rPr>
+        <w:t xml:space="preserve"> הוא קטן מאוד, ודורש התמודדות עם יותר מקרים, ולכן זנחנו את הגישה הזו.</w:t>
+      </w:r>
       <w:r>
         <w:rPr>
           <w:rtl/>
@@ -7648,7 +7797,23 @@
           <w:rFonts w:hint="cs"/>
           <w:rtl/>
         </w:rPr>
-        <w:t>לכן, בהינתן תוכנית, מטרתינו הראשונית היא לפשט אותה כך שהפונקציונאליות נותרת זהה, אך המאמת יכול להתמודד עמה.</w:t>
+        <w:t xml:space="preserve">לכן, בהינתן תוכנית, </w:t>
+      </w:r>
+      <w:proofErr w:type="spellStart"/>
+      <w:r>
+        <w:rPr>
+          <w:rFonts w:hint="cs"/>
+          <w:rtl/>
+        </w:rPr>
+        <w:t>מטרתינו</w:t>
+      </w:r>
+      <w:proofErr w:type="spellEnd"/>
+      <w:r>
+        <w:rPr>
+          <w:rFonts w:hint="cs"/>
+          <w:rtl/>
+        </w:rPr>
+        <w:t xml:space="preserve"> הראשונית היא לפשט אותה כך שהפונקציונאליות נותרת זהה, אך המאמת יכול להתמודד עמה.</w:t>
       </w:r>
     </w:p>
     <w:p>
@@ -7688,15 +7853,52 @@
           <w:rFonts w:hint="cs"/>
           <w:rtl/>
         </w:rPr>
-        <w:t>על פי עקרונות המודולוזיציה, מבנה סטנדרטי של ספריית פיית'ון הינו מהצורה:</w:t>
+        <w:t xml:space="preserve">על פי עקרונות </w:t>
+      </w:r>
+      <w:proofErr w:type="spellStart"/>
+      <w:r>
+        <w:rPr>
+          <w:rFonts w:hint="cs"/>
+          <w:rtl/>
+        </w:rPr>
+        <w:t>המודולוזיציה</w:t>
+      </w:r>
+      <w:proofErr w:type="spellEnd"/>
+      <w:r>
+        <w:rPr>
+          <w:rFonts w:hint="cs"/>
+          <w:rtl/>
+        </w:rPr>
+        <w:t xml:space="preserve">, מבנה סטנדרטי של ספריית </w:t>
+      </w:r>
+      <w:proofErr w:type="spellStart"/>
+      <w:r>
+        <w:rPr>
+          <w:rFonts w:hint="cs"/>
+          <w:rtl/>
+        </w:rPr>
+        <w:t>פיית'ון</w:t>
+      </w:r>
+      <w:proofErr w:type="spellEnd"/>
+      <w:r>
+        <w:rPr>
+          <w:rFonts w:hint="cs"/>
+          <w:rtl/>
+        </w:rPr>
+        <w:t xml:space="preserve"> הינו מהצורה:</w:t>
       </w:r>
     </w:p>
     <w:p>
       <w:pPr>
         <w:spacing w:before="0" w:after="0"/>
       </w:pPr>
-      <w:r>
-        <w:t>Main_project_directory/</w:t>
+      <w:proofErr w:type="spellStart"/>
+      <w:r>
+        <w:t>Main_project_directory</w:t>
+      </w:r>
+      <w:proofErr w:type="spellEnd"/>
+      <w:r>
+        <w:t>/</w:t>
       </w:r>
     </w:p>
     <w:p>
@@ -7705,8 +7907,13 @@
       </w:pPr>
       <w:r>
         <w:tab/>
-        <w:t>__init__.py</w:t>
-      </w:r>
+        <w:t>__</w:t>
+      </w:r>
+      <w:proofErr w:type="spellStart"/>
+      <w:r>
+        <w:t>init__.py</w:t>
+      </w:r>
+      <w:proofErr w:type="spellEnd"/>
     </w:p>
     <w:p>
       <w:pPr>
@@ -7726,8 +7933,13 @@
       </w:r>
       <w:r>
         <w:tab/>
-        <w:t>__init__.py</w:t>
-      </w:r>
+        <w:t>__</w:t>
+      </w:r>
+      <w:proofErr w:type="spellStart"/>
+      <w:r>
+        <w:t>init__.py</w:t>
+      </w:r>
+      <w:proofErr w:type="spellEnd"/>
     </w:p>
     <w:p>
       <w:pPr>
@@ -7802,9 +8014,11 @@
           <w:rtl/>
         </w:rPr>
       </w:pPr>
+      <w:proofErr w:type="gramStart"/>
       <w:r>
         <w:t>a</w:t>
       </w:r>
+      <w:proofErr w:type="gramEnd"/>
       <w:r>
         <w:rPr>
           <w:rFonts w:hint="cs"/>
@@ -7928,8 +8142,13 @@
         <w:t xml:space="preserve"> הוא ספריה אז הביטוי מייבא את הקובץ </w:t>
       </w:r>
       <w:r>
-        <w:t>__init__.py</w:t>
-      </w:r>
+        <w:t>__</w:t>
+      </w:r>
+      <w:proofErr w:type="spellStart"/>
+      <w:r>
+        <w:t>init__.py</w:t>
+      </w:r>
+      <w:proofErr w:type="spellEnd"/>
       <w:r>
         <w:rPr>
           <w:rFonts w:hint="cs"/>
@@ -7977,9 +8196,11 @@
         </w:rPr>
         <w:t xml:space="preserve"> הוא מהצורה </w:t>
       </w:r>
+      <w:proofErr w:type="spellStart"/>
       <w:r>
         <w:t>a.b</w:t>
       </w:r>
+      <w:proofErr w:type="spellEnd"/>
       <w:r>
         <w:rPr>
           <w:rFonts w:hint="cs"/>
@@ -8051,7 +8272,23 @@
           <w:rFonts w:hint="cs"/>
           <w:rtl/>
         </w:rPr>
-        <w:t xml:space="preserve"> הוא יבטוי מוגדר בתוך </w:t>
+        <w:t xml:space="preserve"> הוא </w:t>
+      </w:r>
+      <w:proofErr w:type="spellStart"/>
+      <w:r>
+        <w:rPr>
+          <w:rFonts w:hint="cs"/>
+          <w:rtl/>
+        </w:rPr>
+        <w:t>יבטוי</w:t>
+      </w:r>
+      <w:proofErr w:type="spellEnd"/>
+      <w:r>
+        <w:rPr>
+          <w:rFonts w:hint="cs"/>
+          <w:rtl/>
+        </w:rPr>
+        <w:t xml:space="preserve"> מוגדר בתוך </w:t>
       </w:r>
       <w:r>
         <w:t>a</w:t>
@@ -8088,8 +8325,17 @@
           <w:rFonts w:hint="cs"/>
           <w:rtl/>
         </w:rPr>
-        <w:t xml:space="preserve"> חסכוני של פיית'ון</w:t>
-      </w:r>
+        <w:t xml:space="preserve"> חסכוני של </w:t>
+      </w:r>
+      <w:proofErr w:type="spellStart"/>
+      <w:r>
+        <w:rPr>
+          <w:rFonts w:hint="cs"/>
+          <w:rtl/>
+        </w:rPr>
+        <w:t>פיית'ון</w:t>
+      </w:r>
+      <w:proofErr w:type="spellEnd"/>
       <w:r>
         <w:t>;</w:t>
       </w:r>
@@ -8118,17 +8364,67 @@
           <w:rFonts w:hint="cs"/>
           <w:rtl/>
         </w:rPr>
-        <w:t xml:space="preserve"> מציין "מהספריה הנוכית שבה אנו נמצאים יבא את </w:t>
-      </w:r>
+        <w:t xml:space="preserve"> מציין "</w:t>
+      </w:r>
+      <w:proofErr w:type="spellStart"/>
+      <w:r>
+        <w:rPr>
+          <w:rFonts w:hint="cs"/>
+          <w:rtl/>
+        </w:rPr>
+        <w:t>מהספריה</w:t>
+      </w:r>
+      <w:proofErr w:type="spellEnd"/>
+      <w:r>
+        <w:rPr>
+          <w:rFonts w:hint="cs"/>
+          <w:rtl/>
+        </w:rPr>
+        <w:t xml:space="preserve"> </w:t>
+      </w:r>
+      <w:proofErr w:type="spellStart"/>
+      <w:r>
+        <w:rPr>
+          <w:rFonts w:hint="cs"/>
+          <w:rtl/>
+        </w:rPr>
+        <w:t>הנוכית</w:t>
+      </w:r>
+      <w:proofErr w:type="spellEnd"/>
+      <w:r>
+        <w:rPr>
+          <w:rFonts w:hint="cs"/>
+          <w:rtl/>
+        </w:rPr>
+        <w:t xml:space="preserve"> שבה אנו נמצאים יבא את </w:t>
+      </w:r>
+      <w:proofErr w:type="spellStart"/>
       <w:r>
         <w:t>a.b</w:t>
       </w:r>
-      <w:r>
-        <w:rPr>
-          <w:rFonts w:hint="cs"/>
-          <w:rtl/>
-        </w:rPr>
-        <w:t xml:space="preserve">". אנחנו הופכים את האימרה הזאת להיות </w:t>
+      <w:proofErr w:type="spellEnd"/>
+      <w:r>
+        <w:rPr>
+          <w:rFonts w:hint="cs"/>
+          <w:rtl/>
+        </w:rPr>
+        <w:t xml:space="preserve">". אנחנו הופכים את </w:t>
+      </w:r>
+      <w:proofErr w:type="spellStart"/>
+      <w:r>
+        <w:rPr>
+          <w:rFonts w:hint="cs"/>
+          <w:rtl/>
+        </w:rPr>
+        <w:t>האימרה</w:t>
+      </w:r>
+      <w:proofErr w:type="spellEnd"/>
+      <w:r>
+        <w:rPr>
+          <w:rFonts w:hint="cs"/>
+          <w:rtl/>
+        </w:rPr>
+        <w:t xml:space="preserve"> הזאת להיות </w:t>
       </w:r>
       <w:r>
         <w:t>explicit</w:t>
@@ -8162,7 +8458,23 @@
           <w:rFonts w:hint="cs"/>
           <w:rtl/>
         </w:rPr>
-        <w:t xml:space="preserve"> לכזה שנוח מבחינת הההתמודות שלנו, אנו בונים גרף תלויות. המטרה היא להבין את מערכת התלויות במודול ואז לפלוט לקובץ בודד את כל הקוד. אנו עושים זאת באמצעות בניית </w:t>
+        <w:t xml:space="preserve"> לכזה שנוח מבחינת </w:t>
+      </w:r>
+      <w:proofErr w:type="spellStart"/>
+      <w:r>
+        <w:rPr>
+          <w:rFonts w:hint="cs"/>
+          <w:rtl/>
+        </w:rPr>
+        <w:t>הההתמודות</w:t>
+      </w:r>
+      <w:proofErr w:type="spellEnd"/>
+      <w:r>
+        <w:rPr>
+          <w:rFonts w:hint="cs"/>
+          <w:rtl/>
+        </w:rPr>
+        <w:t xml:space="preserve"> שלנו, אנו בונים גרף תלויות. המטרה היא להבין את מערכת התלויות במודול ואז לפלוט לקובץ בודד את כל הקוד. אנו עושים זאת באמצעות בניית </w:t>
       </w:r>
       <w:r>
         <w:t>DAG</w:t>
@@ -8220,7 +8532,23 @@
           <w:rFonts w:hint="cs"/>
           <w:rtl/>
         </w:rPr>
-        <w:t xml:space="preserve">לסיכום, אנחנו מסירים מהקוד את כל האיזכורים לחבילות הללו (לדוגמא כשעושים </w:t>
+        <w:t xml:space="preserve">לסיכום, אנחנו מסירים מהקוד את כל </w:t>
+      </w:r>
+      <w:proofErr w:type="spellStart"/>
+      <w:r>
+        <w:rPr>
+          <w:rFonts w:hint="cs"/>
+          <w:rtl/>
+        </w:rPr>
+        <w:t>האיזכורים</w:t>
+      </w:r>
+      <w:proofErr w:type="spellEnd"/>
+      <w:r>
+        <w:rPr>
+          <w:rFonts w:hint="cs"/>
+          <w:rtl/>
+        </w:rPr>
+        <w:t xml:space="preserve"> לחבילות הללו (לדוגמא כשעושים </w:t>
       </w:r>
       <w:r>
         <w:t>import a</w:t>
@@ -8230,7 +8558,23 @@
           <w:rFonts w:hint="cs"/>
           <w:rtl/>
         </w:rPr>
-        <w:t xml:space="preserve"> אז כשנרצה להשתמש בפ' מתוך </w:t>
+        <w:t xml:space="preserve"> אז כשנרצה להשתמש </w:t>
+      </w:r>
+      <w:proofErr w:type="spellStart"/>
+      <w:r>
+        <w:rPr>
+          <w:rFonts w:hint="cs"/>
+          <w:rtl/>
+        </w:rPr>
+        <w:t>בפ</w:t>
+      </w:r>
+      <w:proofErr w:type="spellEnd"/>
+      <w:r>
+        <w:rPr>
+          <w:rFonts w:hint="cs"/>
+          <w:rtl/>
+        </w:rPr>
+        <w:t xml:space="preserve">' מתוך </w:t>
       </w:r>
       <w:r>
         <w:t>a</w:t>
@@ -8252,9 +8596,11 @@
         </w:rPr>
         <w:t xml:space="preserve">. כיוון שהעתקנו את </w:t>
       </w:r>
+      <w:proofErr w:type="spellStart"/>
       <w:r>
         <w:t>foo</w:t>
       </w:r>
+      <w:proofErr w:type="spellEnd"/>
       <w:r>
         <w:rPr>
           <w:rFonts w:hint="cs"/>
@@ -8262,8 +8608,13 @@
         </w:rPr>
         <w:t xml:space="preserve"> לקובץ אותו אנו מריצים הקריאה הנכונה צריכה להיות </w:t>
       </w:r>
-      <w:r>
-        <w:t>foo()</w:t>
+      <w:proofErr w:type="spellStart"/>
+      <w:r>
+        <w:t>foo</w:t>
+      </w:r>
+      <w:proofErr w:type="spellEnd"/>
+      <w:r>
+        <w:t>()</w:t>
       </w:r>
       <w:r>
         <w:rPr>
@@ -8301,7 +8652,55 @@
           <w:rtl/>
         </w:rPr>
         <w:lastRenderedPageBreak/>
-        <w:t>הפישוט עובד בצורה איטירטיבית כך שבכל איטרציה מתבצע תיקון בודד. כל עוד ביצענו פישוט באיטרציה הנוכחית אנחנו נמשיך לפישוט נוסף, כך שהקוד מבצע פישוטים מורכבים לפישוטים בסיסיים שהתבצעו. הקוד בנוי כך שהפישוטים מתבצעים לפי סדר שיוצר קוד נכון וקריא.</w:t>
+        <w:t xml:space="preserve">הפישוט עובד בצורה </w:t>
+      </w:r>
+      <w:proofErr w:type="spellStart"/>
+      <w:r>
+        <w:rPr>
+          <w:rFonts w:hint="cs"/>
+          <w:rtl/>
+        </w:rPr>
+        <w:t>איטירטיבית</w:t>
+      </w:r>
+      <w:proofErr w:type="spellEnd"/>
+      <w:r>
+        <w:rPr>
+          <w:rFonts w:hint="cs"/>
+          <w:rtl/>
+        </w:rPr>
+        <w:t xml:space="preserve"> כך שבכל </w:t>
+      </w:r>
+      <w:proofErr w:type="spellStart"/>
+      <w:r>
+        <w:rPr>
+          <w:rFonts w:hint="cs"/>
+          <w:rtl/>
+        </w:rPr>
+        <w:t>איטרציה</w:t>
+      </w:r>
+      <w:proofErr w:type="spellEnd"/>
+      <w:r>
+        <w:rPr>
+          <w:rFonts w:hint="cs"/>
+          <w:rtl/>
+        </w:rPr>
+        <w:t xml:space="preserve"> מתבצע תיקון בודד. כל עוד ביצענו פישוט </w:t>
+      </w:r>
+      <w:proofErr w:type="spellStart"/>
+      <w:r>
+        <w:rPr>
+          <w:rFonts w:hint="cs"/>
+          <w:rtl/>
+        </w:rPr>
+        <w:t>באיטרציה</w:t>
+      </w:r>
+      <w:proofErr w:type="spellEnd"/>
+      <w:r>
+        <w:rPr>
+          <w:rFonts w:hint="cs"/>
+          <w:rtl/>
+        </w:rPr>
+        <w:t xml:space="preserve"> הנוכחית אנחנו נמשיך לפישוט נוסף, כך שהקוד מבצע פישוטים מורכבים לפישוטים בסיסיים שהתבצעו. הקוד בנוי כך שהפישוטים מתבצעים לפי סדר שיוצר קוד נכון וקריא.</w:t>
       </w:r>
     </w:p>
     <w:p>
@@ -8338,12 +8737,14 @@
         </w:rPr>
         <w:t xml:space="preserve">השמת </w:t>
       </w:r>
+      <w:proofErr w:type="spellStart"/>
       <w:r>
         <w:rPr>
           <w:u w:val="single"/>
         </w:rPr>
         <w:t>tuple</w:t>
       </w:r>
+      <w:proofErr w:type="spellEnd"/>
       <w:r>
         <w:rPr>
           <w:rFonts w:hint="cs"/>
@@ -8357,17 +8758,99 @@
           <w:rFonts w:hint="cs"/>
           <w:rtl/>
         </w:rPr>
-        <w:t xml:space="preserve"> בפיית'ון ניתן לבצע השמה ל</w:t>
-      </w:r>
+        <w:t xml:space="preserve"> </w:t>
+      </w:r>
+      <w:proofErr w:type="spellStart"/>
+      <w:r>
+        <w:rPr>
+          <w:rFonts w:hint="cs"/>
+          <w:rtl/>
+        </w:rPr>
+        <w:t>בפיית'ון</w:t>
+      </w:r>
+      <w:proofErr w:type="spellEnd"/>
+      <w:r>
+        <w:rPr>
+          <w:rFonts w:hint="cs"/>
+          <w:rtl/>
+        </w:rPr>
+        <w:t xml:space="preserve"> ניתן לבצע השמה ל</w:t>
+      </w:r>
+      <w:proofErr w:type="spellStart"/>
       <w:r>
         <w:t>tuple</w:t>
       </w:r>
-      <w:r>
-        <w:rPr>
-          <w:rFonts w:hint="cs"/>
-          <w:rtl/>
-        </w:rPr>
-        <w:t>, כך שהאיבר הראשון בחישוב מתמפה לאיבר הראשון, האיבר השני לשני וכו'. הפישוט מוציא את תוצאת החישוב למשתנה טמפלייטי ואז מתבצעת השמה איבר איבר.</w:t>
+      <w:proofErr w:type="spellEnd"/>
+      <w:r>
+        <w:rPr>
+          <w:rFonts w:hint="cs"/>
+          <w:rtl/>
+        </w:rPr>
+        <w:t xml:space="preserve">, כך שהאיבר הראשון בחישוב </w:t>
+      </w:r>
+      <w:proofErr w:type="spellStart"/>
+      <w:r>
+        <w:rPr>
+          <w:rFonts w:hint="cs"/>
+          <w:rtl/>
+        </w:rPr>
+        <w:t>מתמפה</w:t>
+      </w:r>
+      <w:proofErr w:type="spellEnd"/>
+      <w:r>
+        <w:rPr>
+          <w:rFonts w:hint="cs"/>
+          <w:rtl/>
+        </w:rPr>
+        <w:t xml:space="preserve"> לאיבר הראשון, האיבר השני לשני </w:t>
+      </w:r>
+      <w:proofErr w:type="spellStart"/>
+      <w:r>
+        <w:rPr>
+          <w:rFonts w:hint="cs"/>
+          <w:rtl/>
+        </w:rPr>
+        <w:t>וכו</w:t>
+      </w:r>
+      <w:proofErr w:type="spellEnd"/>
+      <w:r>
+        <w:rPr>
+          <w:rFonts w:hint="cs"/>
+          <w:rtl/>
+        </w:rPr>
+        <w:t xml:space="preserve">'. הפישוט מוציא את תוצאת החישוב למשתנה </w:t>
+      </w:r>
+      <w:proofErr w:type="spellStart"/>
+      <w:r>
+        <w:rPr>
+          <w:rFonts w:hint="cs"/>
+          <w:rtl/>
+        </w:rPr>
+        <w:t>טמפלייטי</w:t>
+      </w:r>
+      <w:proofErr w:type="spellEnd"/>
+      <w:r>
+        <w:rPr>
+          <w:rFonts w:hint="cs"/>
+          <w:rtl/>
+        </w:rPr>
+        <w:t xml:space="preserve"> ואז מתבצעת השמה איבר </w:t>
+      </w:r>
+      <w:proofErr w:type="spellStart"/>
+      <w:r>
+        <w:rPr>
+          <w:rFonts w:hint="cs"/>
+          <w:rtl/>
+        </w:rPr>
+        <w:t>איבר</w:t>
+      </w:r>
+      <w:proofErr w:type="spellEnd"/>
+      <w:r>
+        <w:rPr>
+          <w:rFonts w:hint="cs"/>
+          <w:rtl/>
+        </w:rPr>
+        <w:t>.</w:t>
       </w:r>
     </w:p>
     <w:p>
@@ -8395,11 +8878,61 @@
           <w:rFonts w:hint="cs"/>
           <w:rtl/>
         </w:rPr>
-        <w:t xml:space="preserve">: איבר מורכב משמעותו פניה לאטריביוט פנימי (אטריביוט של אטריביוט, לדוגמא </w:t>
-      </w:r>
+        <w:t xml:space="preserve">: איבר מורכב משמעותו פניה </w:t>
+      </w:r>
+      <w:proofErr w:type="spellStart"/>
+      <w:r>
+        <w:rPr>
+          <w:rFonts w:hint="cs"/>
+          <w:rtl/>
+        </w:rPr>
+        <w:t>לאטריביוט</w:t>
+      </w:r>
+      <w:proofErr w:type="spellEnd"/>
+      <w:r>
+        <w:rPr>
+          <w:rFonts w:hint="cs"/>
+          <w:rtl/>
+        </w:rPr>
+        <w:t xml:space="preserve"> פנימי (</w:t>
+      </w:r>
+      <w:proofErr w:type="spellStart"/>
+      <w:r>
+        <w:rPr>
+          <w:rFonts w:hint="cs"/>
+          <w:rtl/>
+        </w:rPr>
+        <w:t>אטריביוט</w:t>
+      </w:r>
+      <w:proofErr w:type="spellEnd"/>
+      <w:r>
+        <w:rPr>
+          <w:rFonts w:hint="cs"/>
+          <w:rtl/>
+        </w:rPr>
+        <w:t xml:space="preserve"> של </w:t>
+      </w:r>
+      <w:proofErr w:type="spellStart"/>
+      <w:r>
+        <w:rPr>
+          <w:rFonts w:hint="cs"/>
+          <w:rtl/>
+        </w:rPr>
+        <w:t>אטריביוט</w:t>
+      </w:r>
+      <w:proofErr w:type="spellEnd"/>
+      <w:r>
+        <w:rPr>
+          <w:rFonts w:hint="cs"/>
+          <w:rtl/>
+        </w:rPr>
+        <w:t xml:space="preserve">, לדוגמא </w:t>
+      </w:r>
+      <w:proofErr w:type="spellStart"/>
       <w:r>
         <w:t>a.b.c</w:t>
       </w:r>
+      <w:proofErr w:type="spellEnd"/>
       <w:r>
         <w:rPr>
           <w:rFonts w:hint="cs"/>
@@ -8407,9 +8940,11 @@
         </w:rPr>
         <w:t xml:space="preserve">), במצב כזה אנחנו עושים מוציאים את </w:t>
       </w:r>
+      <w:proofErr w:type="spellStart"/>
       <w:r>
         <w:t>a.b</w:t>
       </w:r>
+      <w:proofErr w:type="spellEnd"/>
       <w:r>
         <w:rPr>
           <w:rFonts w:hint="cs"/>
@@ -8417,19 +8952,39 @@
         </w:rPr>
         <w:t xml:space="preserve"> למשתנה זמני, ואז מבצעים השמה ל</w:t>
       </w:r>
+      <w:proofErr w:type="spellStart"/>
       <w:r>
         <w:t>tmp.c</w:t>
       </w:r>
-      <w:r>
-        <w:rPr>
-          <w:rFonts w:hint="cs"/>
-          <w:rtl/>
-        </w:rPr>
-        <w:t xml:space="preserve">. הסיבה שבגללה אנחנו לא מפשטים כך שתמיד תתבצע השמה למשתנה בודד היא מכיוון שניתן לייצר אטריביוטים בצורה דינמית, לדוגמא השמה </w:t>
-      </w:r>
+      <w:proofErr w:type="spellEnd"/>
+      <w:r>
+        <w:rPr>
+          <w:rFonts w:hint="cs"/>
+          <w:rtl/>
+        </w:rPr>
+        <w:t xml:space="preserve">. הסיבה שבגללה אנחנו לא מפשטים כך שתמיד תתבצע השמה למשתנה בודד היא מכיוון שניתן לייצר </w:t>
+      </w:r>
+      <w:proofErr w:type="spellStart"/>
+      <w:r>
+        <w:rPr>
+          <w:rFonts w:hint="cs"/>
+          <w:rtl/>
+        </w:rPr>
+        <w:t>אטריביוטים</w:t>
+      </w:r>
+      <w:proofErr w:type="spellEnd"/>
+      <w:r>
+        <w:rPr>
+          <w:rFonts w:hint="cs"/>
+          <w:rtl/>
+        </w:rPr>
+        <w:t xml:space="preserve"> בצורה דינמית, לדוגמא השמה </w:t>
+      </w:r>
+      <w:proofErr w:type="spellStart"/>
       <w:r>
         <w:t>a.x</w:t>
       </w:r>
+      <w:proofErr w:type="spellEnd"/>
       <w:r>
         <w:rPr>
           <w:rFonts w:hint="cs"/>
@@ -8447,9 +9002,19 @@
         </w:rPr>
         <w:t xml:space="preserve"> אינו קיים, אך לא ניתן לבצע השמה </w:t>
       </w:r>
-      <w:r>
-        <w:t>tmp = a.x</w:t>
-      </w:r>
+      <w:proofErr w:type="spellStart"/>
+      <w:r>
+        <w:t>tmp</w:t>
+      </w:r>
+      <w:proofErr w:type="spellEnd"/>
+      <w:r>
+        <w:t xml:space="preserve"> = </w:t>
+      </w:r>
+      <w:proofErr w:type="spellStart"/>
+      <w:r>
+        <w:t>a.x</w:t>
+      </w:r>
+      <w:proofErr w:type="spellEnd"/>
       <w:r>
         <w:rPr>
           <w:rFonts w:hint="cs"/>
@@ -8457,9 +9022,11 @@
         </w:rPr>
         <w:t xml:space="preserve">. כמו כן, על מנת לייצר את המשתנה </w:t>
       </w:r>
+      <w:proofErr w:type="spellStart"/>
       <w:r>
         <w:t>a.x.y</w:t>
       </w:r>
+      <w:proofErr w:type="spellEnd"/>
       <w:r>
         <w:rPr>
           <w:rFonts w:hint="cs"/>
@@ -8496,18 +9063,62 @@
           <w:u w:val="single"/>
           <w:rtl/>
         </w:rPr>
-        <w:t>פניה לאטריביוטים</w:t>
-      </w:r>
-      <w:r>
-        <w:rPr>
-          <w:rFonts w:hint="cs"/>
-          <w:rtl/>
-        </w:rPr>
-        <w:t xml:space="preserve">: פניה לאטריביוט תמיד תתבצע ממשתנה ולא מאטריביוט. כלומר פניה של </w:t>
-      </w:r>
+        <w:t xml:space="preserve">פניה </w:t>
+      </w:r>
+      <w:proofErr w:type="spellStart"/>
+      <w:r>
+        <w:rPr>
+          <w:rFonts w:hint="cs"/>
+          <w:u w:val="single"/>
+          <w:rtl/>
+        </w:rPr>
+        <w:t>לאטריביוטים</w:t>
+      </w:r>
+      <w:proofErr w:type="spellEnd"/>
+      <w:r>
+        <w:rPr>
+          <w:rFonts w:hint="cs"/>
+          <w:rtl/>
+        </w:rPr>
+        <w:t xml:space="preserve">: פניה </w:t>
+      </w:r>
+      <w:proofErr w:type="spellStart"/>
+      <w:r>
+        <w:rPr>
+          <w:rFonts w:hint="cs"/>
+          <w:rtl/>
+        </w:rPr>
+        <w:t>לאטריביוט</w:t>
+      </w:r>
+      <w:proofErr w:type="spellEnd"/>
+      <w:r>
+        <w:rPr>
+          <w:rFonts w:hint="cs"/>
+          <w:rtl/>
+        </w:rPr>
+        <w:t xml:space="preserve"> תמיד תתבצע ממשתנה ולא </w:t>
+      </w:r>
+      <w:proofErr w:type="spellStart"/>
+      <w:r>
+        <w:rPr>
+          <w:rFonts w:hint="cs"/>
+          <w:rtl/>
+        </w:rPr>
+        <w:t>מאטריביוט</w:t>
+      </w:r>
+      <w:proofErr w:type="spellEnd"/>
+      <w:r>
+        <w:rPr>
+          <w:rFonts w:hint="cs"/>
+          <w:rtl/>
+        </w:rPr>
+        <w:t xml:space="preserve">. כלומר פניה של </w:t>
+      </w:r>
+      <w:proofErr w:type="spellStart"/>
       <w:r>
         <w:t>a.b.c</w:t>
       </w:r>
+      <w:proofErr w:type="spellEnd"/>
       <w:r>
         <w:rPr>
           <w:rFonts w:hint="cs"/>
@@ -8515,9 +9126,27 @@
         </w:rPr>
         <w:t xml:space="preserve"> אינה חוקית, אך פניה מהסוג </w:t>
       </w:r>
-      <w:r>
-        <w:t>tmp = a.b , tmp.c</w:t>
-      </w:r>
+      <w:proofErr w:type="spellStart"/>
+      <w:r>
+        <w:t>tmp</w:t>
+      </w:r>
+      <w:proofErr w:type="spellEnd"/>
+      <w:r>
+        <w:t xml:space="preserve"> = </w:t>
+      </w:r>
+      <w:proofErr w:type="spellStart"/>
+      <w:r>
+        <w:t>a.b</w:t>
+      </w:r>
+      <w:proofErr w:type="spellEnd"/>
+      <w:r>
+        <w:t xml:space="preserve"> , </w:t>
+      </w:r>
+      <w:proofErr w:type="spellStart"/>
+      <w:r>
+        <w:t>tmp.c</w:t>
+      </w:r>
+      <w:proofErr w:type="spellEnd"/>
       <w:r>
         <w:rPr>
           <w:rFonts w:hint="cs"/>
@@ -8525,15 +9154,33 @@
         </w:rPr>
         <w:t xml:space="preserve"> הינה חוקית. נשים לב שהדבר נכון מבחינה סמנטית כי אם </w:t>
       </w:r>
+      <w:proofErr w:type="spellStart"/>
       <w:r>
         <w:t>a.b</w:t>
       </w:r>
-      <w:r>
-        <w:rPr>
-          <w:rFonts w:hint="cs"/>
-          <w:rtl/>
-        </w:rPr>
-        <w:t xml:space="preserve"> הוא אוביקט אזי לאחר השמה למשתנה זמני שניהם יפנו לאותו מקום בזיכרון, ואם הוא קבוע (לדוגמא מספר או מחרוזת) אזי שניהם מצביעים לאותו איבר בבריכת הקבועים.</w:t>
+      <w:proofErr w:type="spellEnd"/>
+      <w:r>
+        <w:rPr>
+          <w:rFonts w:hint="cs"/>
+          <w:rtl/>
+        </w:rPr>
+        <w:t xml:space="preserve"> הוא </w:t>
+      </w:r>
+      <w:proofErr w:type="spellStart"/>
+      <w:r>
+        <w:rPr>
+          <w:rFonts w:hint="cs"/>
+          <w:rtl/>
+        </w:rPr>
+        <w:t>אוביקט</w:t>
+      </w:r>
+      <w:proofErr w:type="spellEnd"/>
+      <w:r>
+        <w:rPr>
+          <w:rFonts w:hint="cs"/>
+          <w:rtl/>
+        </w:rPr>
+        <w:t xml:space="preserve"> אזי לאחר השמה למשתנה זמני שניהם יפנו לאותו מקום בזיכרון, ואם הוא קבוע (לדוגמא מספר או מחרוזת) אזי שניהם מצביעים לאותו איבר בבריכת הקבועים.</w:t>
       </w:r>
     </w:p>
     <w:p>
@@ -8623,7 +9270,23 @@
           <w:rFonts w:hint="cs"/>
           <w:rtl/>
         </w:rPr>
-        <w:t xml:space="preserve">: פעולות כמו +=, -= וכו' מתורגמות לשתי שורות קוד </w:t>
+        <w:t xml:space="preserve">: פעולות כמו +=, -= </w:t>
+      </w:r>
+      <w:proofErr w:type="spellStart"/>
+      <w:r>
+        <w:rPr>
+          <w:rFonts w:hint="cs"/>
+          <w:rtl/>
+        </w:rPr>
+        <w:t>וכו</w:t>
+      </w:r>
+      <w:proofErr w:type="spellEnd"/>
+      <w:r>
+        <w:rPr>
+          <w:rFonts w:hint="cs"/>
+          <w:rtl/>
+        </w:rPr>
+        <w:t xml:space="preserve">' מתורגמות לשתי שורות קוד </w:t>
       </w:r>
       <w:r>
         <w:rPr>
@@ -8651,13 +9314,23 @@
           <w:u w:val="single"/>
         </w:rPr>
       </w:pPr>
+      <w:proofErr w:type="spellStart"/>
       <w:r>
         <w:rPr>
           <w:rFonts w:hint="cs"/>
           <w:u w:val="single"/>
           <w:rtl/>
         </w:rPr>
-        <w:t xml:space="preserve">איטרציה בלולאות </w:t>
+        <w:t>איטרציה</w:t>
+      </w:r>
+      <w:proofErr w:type="spellEnd"/>
+      <w:r>
+        <w:rPr>
+          <w:rFonts w:hint="cs"/>
+          <w:u w:val="single"/>
+          <w:rtl/>
+        </w:rPr>
+        <w:t xml:space="preserve"> בלולאות </w:t>
       </w:r>
       <w:r>
         <w:rPr>
@@ -8687,7 +9360,23 @@
           <w:rFonts w:hint="cs"/>
           <w:rtl/>
         </w:rPr>
-        <w:t>הוצאת האיבר שעליו מתבצעת האיטרציה למשתנה.</w:t>
+        <w:t xml:space="preserve">הוצאת האיבר שעליו מתבצעת </w:t>
+      </w:r>
+      <w:proofErr w:type="spellStart"/>
+      <w:r>
+        <w:rPr>
+          <w:rFonts w:hint="cs"/>
+          <w:rtl/>
+        </w:rPr>
+        <w:t>האיטרציה</w:t>
+      </w:r>
+      <w:proofErr w:type="spellEnd"/>
+      <w:r>
+        <w:rPr>
+          <w:rFonts w:hint="cs"/>
+          <w:rtl/>
+        </w:rPr>
+        <w:t xml:space="preserve"> למשתנה.</w:t>
       </w:r>
     </w:p>
     <w:p>
@@ -8744,8 +9433,21 @@
         </w:rPr>
         <w:t xml:space="preserve"> הוא פעולה אריתמטית) הוא סוכר תחבירי להפעלת הפונקציה בצורה הבאה </w:t>
       </w:r>
-      <w:r>
-        <w:t>a.__OP__(b)</w:t>
+      <w:proofErr w:type="spellStart"/>
+      <w:r>
+        <w:t>a.__OP</w:t>
+      </w:r>
+      <w:proofErr w:type="spellEnd"/>
+      <w:r>
+        <w:t>_</w:t>
+      </w:r>
+      <w:proofErr w:type="gramStart"/>
+      <w:r>
+        <w:t>_(</w:t>
+      </w:r>
+      <w:proofErr w:type="gramEnd"/>
+      <w:r>
+        <w:t>b)</w:t>
       </w:r>
       <w:r>
         <w:rPr>
@@ -8825,8 +9527,30 @@
         <w:rPr>
           <w:u w:val="single"/>
         </w:rPr>
-        <w:t>list, dict, tuple</w:t>
-      </w:r>
+        <w:t xml:space="preserve">list, </w:t>
+      </w:r>
+      <w:proofErr w:type="spellStart"/>
+      <w:r>
+        <w:rPr>
+          <w:u w:val="single"/>
+        </w:rPr>
+        <w:t>dict</w:t>
+      </w:r>
+      <w:proofErr w:type="spellEnd"/>
+      <w:r>
+        <w:rPr>
+          <w:u w:val="single"/>
+        </w:rPr>
+        <w:t xml:space="preserve">, </w:t>
+      </w:r>
+      <w:proofErr w:type="spellStart"/>
+      <w:r>
+        <w:rPr>
+          <w:u w:val="single"/>
+        </w:rPr>
+        <w:t>tuple</w:t>
+      </w:r>
+      <w:proofErr w:type="spellEnd"/>
       <w:r>
         <w:rPr>
           <w:rFonts w:hint="cs"/>
@@ -8910,15 +9634,36 @@
         </w:rPr>
         <w:t xml:space="preserve"> בהינתן אוסף זה יש צורך במנוע אשר יעבד את הקוד ויוודא אותו. המנוע אשר נכתב מורכב מתתי מנועים אשר כולם מתבססים על גבי תשתית ה-</w:t>
       </w:r>
-      <w:r>
-        <w:t>ast visitor</w:t>
-      </w:r>
-      <w:r>
-        <w:rPr>
-          <w:rFonts w:hint="cs"/>
-          <w:rtl/>
-        </w:rPr>
-        <w:t xml:space="preserve"> של פייתון.</w:t>
+      <w:proofErr w:type="spellStart"/>
+      <w:r>
+        <w:t>ast</w:t>
+      </w:r>
+      <w:proofErr w:type="spellEnd"/>
+      <w:r>
+        <w:t xml:space="preserve"> visitor</w:t>
+      </w:r>
+      <w:r>
+        <w:rPr>
+          <w:rFonts w:hint="cs"/>
+          <w:rtl/>
+        </w:rPr>
+        <w:t xml:space="preserve"> של </w:t>
+      </w:r>
+      <w:proofErr w:type="spellStart"/>
+      <w:r>
+        <w:rPr>
+          <w:rFonts w:hint="cs"/>
+          <w:rtl/>
+        </w:rPr>
+        <w:t>פייתון</w:t>
+      </w:r>
+      <w:proofErr w:type="spellEnd"/>
+      <w:r>
+        <w:rPr>
+          <w:rFonts w:hint="cs"/>
+          <w:rtl/>
+        </w:rPr>
+        <w:t>.</w:t>
       </w:r>
     </w:p>
     <w:p>
@@ -8971,7 +9716,39 @@
           <w:rFonts w:hint="cs"/>
           <w:rtl/>
         </w:rPr>
-        <w:t>) של שפת פייתון. הם נבחרו כך שנוכל לעבד נאמנה קוד פייתון בעל תחביר (</w:t>
+        <w:t xml:space="preserve">) של שפת </w:t>
+      </w:r>
+      <w:proofErr w:type="spellStart"/>
+      <w:r>
+        <w:rPr>
+          <w:rFonts w:hint="cs"/>
+          <w:rtl/>
+        </w:rPr>
+        <w:t>פייתון</w:t>
+      </w:r>
+      <w:proofErr w:type="spellEnd"/>
+      <w:r>
+        <w:rPr>
+          <w:rFonts w:hint="cs"/>
+          <w:rtl/>
+        </w:rPr>
+        <w:t xml:space="preserve">. הם נבחרו כך שנוכל לעבד נאמנה קוד </w:t>
+      </w:r>
+      <w:proofErr w:type="spellStart"/>
+      <w:r>
+        <w:rPr>
+          <w:rFonts w:hint="cs"/>
+          <w:rtl/>
+        </w:rPr>
+        <w:t>פייתון</w:t>
+      </w:r>
+      <w:proofErr w:type="spellEnd"/>
+      <w:r>
+        <w:rPr>
+          <w:rFonts w:hint="cs"/>
+          <w:rtl/>
+        </w:rPr>
+        <w:t xml:space="preserve"> בעל תחביר (</w:t>
       </w:r>
       <w:r>
         <w:t>syntax</w:t>
@@ -9034,8 +9811,29 @@
         </w:rPr>
         <w:t xml:space="preserve"> למשתנים פשוטים (</w:t>
       </w:r>
-      <w:r>
-        <w:t>int, str, tuple, list, …</w:t>
+      <w:proofErr w:type="spellStart"/>
+      <w:r>
+        <w:t>int</w:t>
+      </w:r>
+      <w:proofErr w:type="spellEnd"/>
+      <w:r>
+        <w:t xml:space="preserve">, </w:t>
+      </w:r>
+      <w:proofErr w:type="spellStart"/>
+      <w:r>
+        <w:t>str</w:t>
+      </w:r>
+      <w:proofErr w:type="spellEnd"/>
+      <w:r>
+        <w:t xml:space="preserve">, </w:t>
+      </w:r>
+      <w:proofErr w:type="spellStart"/>
+      <w:r>
+        <w:t>tuple</w:t>
+      </w:r>
+      <w:proofErr w:type="spellEnd"/>
+      <w:r>
+        <w:t>, list, …</w:t>
       </w:r>
       <w:r>
         <w:rPr>
@@ -9203,9 +10001,11 @@
         </w:rPr>
         <w:t xml:space="preserve"> (תפקידו של מנוע ה-</w:t>
       </w:r>
+      <w:proofErr w:type="spellStart"/>
       <w:r>
         <w:t>ast</w:t>
       </w:r>
+      <w:proofErr w:type="spellEnd"/>
       <w:r>
         <w:rPr>
           <w:rFonts w:hint="cs"/>
@@ -9390,9 +10190,11 @@
         </w:numPr>
         <w:bidi/>
       </w:pPr>
+      <w:proofErr w:type="spellStart"/>
       <w:r>
         <w:t>AbstractState</w:t>
       </w:r>
+      <w:proofErr w:type="spellEnd"/>
       <w:r>
         <w:rPr>
           <w:rFonts w:hint="cs"/>
@@ -9551,9 +10353,11 @@
         </w:rPr>
         <w:t>הפעלת ה-</w:t>
       </w:r>
+      <w:proofErr w:type="spellStart"/>
       <w:r>
         <w:t>ClassDefVisitor</w:t>
       </w:r>
+      <w:proofErr w:type="spellEnd"/>
     </w:p>
     <w:p>
       <w:pPr>
@@ -9585,9 +10389,11 @@
         </w:rPr>
         <w:t>הפעלת ה-</w:t>
       </w:r>
+      <w:proofErr w:type="spellStart"/>
       <w:r>
         <w:t>ClassDefVisitor</w:t>
       </w:r>
+      <w:proofErr w:type="spellEnd"/>
     </w:p>
     <w:p>
       <w:pPr>
@@ -9620,9 +10426,11 @@
         </w:rPr>
         <w:t xml:space="preserve">הפעלת </w:t>
       </w:r>
+      <w:proofErr w:type="spellStart"/>
       <w:r>
         <w:t>FunctionDefVisitor</w:t>
       </w:r>
+      <w:proofErr w:type="spellEnd"/>
     </w:p>
     <w:p>
       <w:pPr>
@@ -9654,9 +10462,11 @@
         </w:rPr>
         <w:t xml:space="preserve">הפעלת </w:t>
       </w:r>
+      <w:proofErr w:type="spellStart"/>
       <w:r>
         <w:t>AssignVisitor</w:t>
       </w:r>
+      <w:proofErr w:type="spellEnd"/>
     </w:p>
     <w:p>
       <w:pPr>
@@ -9691,9 +10501,11 @@
         </w:rPr>
         <w:t xml:space="preserve">מחושב </w:t>
       </w:r>
+      <w:proofErr w:type="spellStart"/>
       <w:r>
         <w:t>lub</w:t>
       </w:r>
+      <w:proofErr w:type="spellEnd"/>
       <w:r>
         <w:rPr>
           <w:rFonts w:hint="cs"/>
@@ -9701,9 +10513,11 @@
         </w:rPr>
         <w:t xml:space="preserve"> מעל גבי איברי הרשימה ולאחר מכן גוף הלולאה מחושב פעם אחת עבור ה-</w:t>
       </w:r>
+      <w:proofErr w:type="spellStart"/>
       <w:r>
         <w:t>lub</w:t>
       </w:r>
+      <w:proofErr w:type="spellEnd"/>
       <w:r>
         <w:rPr>
           <w:rFonts w:hint="cs"/>
@@ -9745,9 +10559,11 @@
         </w:rPr>
         <w:t xml:space="preserve">עבור כל תת בלוק משוכפל מבנה הנתונים </w:t>
       </w:r>
+      <w:proofErr w:type="spellStart"/>
       <w:r>
         <w:t>AbstractState</w:t>
       </w:r>
+      <w:proofErr w:type="spellEnd"/>
       <w:r>
         <w:rPr>
           <w:rFonts w:hint="cs"/>
@@ -9755,9 +10571,11 @@
         </w:rPr>
         <w:t xml:space="preserve"> ומורץ גוף הבלוק על גבי המבנה המשוכפל. לאחר מכן אנו מבצעים פעולת </w:t>
       </w:r>
+      <w:proofErr w:type="spellStart"/>
       <w:r>
         <w:t>lub</w:t>
       </w:r>
+      <w:proofErr w:type="spellEnd"/>
       <w:r>
         <w:rPr>
           <w:rFonts w:hint="cs"/>
@@ -9822,9 +10640,11 @@
         </w:rPr>
         <w:t xml:space="preserve"> ירוץ עד לזריקת שגיאה (אם בכלל) אנו משכפלים את מבנה הנתונים עובר כל רצף הרצות מתחילת הפונקציה ומבצעים </w:t>
       </w:r>
+      <w:proofErr w:type="spellStart"/>
       <w:r>
         <w:t>lub</w:t>
       </w:r>
+      <w:proofErr w:type="spellEnd"/>
       <w:r>
         <w:rPr>
           <w:rFonts w:hint="cs"/>
@@ -9832,9 +10652,11 @@
         </w:rPr>
         <w:t xml:space="preserve"> שלו עם ה-</w:t>
       </w:r>
+      <w:proofErr w:type="spellStart"/>
       <w:r>
         <w:t>AbstractState</w:t>
       </w:r>
+      <w:proofErr w:type="spellEnd"/>
       <w:r>
         <w:rPr>
           <w:rFonts w:hint="cs"/>
@@ -9923,7 +10745,23 @@
           <w:rFonts w:hint="cs"/>
           <w:rtl/>
         </w:rPr>
-        <w:t>. מכיוון שהגדרת מחלקה אינה כוללת "הרצת" קוד המידע היבש נשמר במבני נתונים מתאימים ומחושב (קונסטרקטור, פונקציות) רק כאשר אחד מהמנועים מזהה הפעלה שלהם.</w:t>
+        <w:t>. מכיוון שהגדרת מחלקה אינה כוללת "הרצת" קוד המידע היבש נשמר במבני נתונים מתאימים ומחושב (</w:t>
+      </w:r>
+      <w:proofErr w:type="spellStart"/>
+      <w:r>
+        <w:rPr>
+          <w:rFonts w:hint="cs"/>
+          <w:rtl/>
+        </w:rPr>
+        <w:t>קונסטרקטור</w:t>
+      </w:r>
+      <w:proofErr w:type="spellEnd"/>
+      <w:r>
+        <w:rPr>
+          <w:rFonts w:hint="cs"/>
+          <w:rtl/>
+        </w:rPr>
+        <w:t>, פונקציות) רק כאשר אחד מהמנועים מזהה הפעלה שלהם.</w:t>
       </w:r>
     </w:p>
     <w:p>
@@ -10022,6 +10860,7 @@
           <w:rtl/>
         </w:rPr>
       </w:pPr>
+      <w:proofErr w:type="gramStart"/>
       <w:r>
         <w:t>Visitor</w:t>
       </w:r>
@@ -10032,6 +10871,7 @@
         </w:rPr>
         <w:t xml:space="preserve"> בסיסי אשר מטרתו היא רק שמירת הגדרת פונקציה ושיוכה לשם המתאים לה לשם שימוש ע"י שאר המנועים.</w:t>
       </w:r>
+      <w:proofErr w:type="gramEnd"/>
     </w:p>
     <w:p>
       <w:pPr>
@@ -10066,7 +10906,23 @@
           <w:rFonts w:hint="cs"/>
           <w:rtl/>
         </w:rPr>
-        <w:t>. מנוע זה מקבך צומת העץ ה-</w:t>
+        <w:t xml:space="preserve">. מנוע זה </w:t>
+      </w:r>
+      <w:proofErr w:type="spellStart"/>
+      <w:r>
+        <w:rPr>
+          <w:rFonts w:hint="cs"/>
+          <w:rtl/>
+        </w:rPr>
+        <w:t>מקבך</w:t>
+      </w:r>
+      <w:proofErr w:type="spellEnd"/>
+      <w:r>
+        <w:rPr>
+          <w:rFonts w:hint="cs"/>
+          <w:rtl/>
+        </w:rPr>
+        <w:t xml:space="preserve"> צומת העץ ה-</w:t>
       </w:r>
       <w:r>
         <w:rPr>
@@ -10150,8 +11006,13 @@
         <w:t xml:space="preserve"> (</w:t>
       </w:r>
       <w:r>
-        <w:t>x = y.a</w:t>
-      </w:r>
+        <w:t xml:space="preserve">x = </w:t>
+      </w:r>
+      <w:proofErr w:type="spellStart"/>
+      <w:r>
+        <w:t>y.a</w:t>
+      </w:r>
+      <w:proofErr w:type="spellEnd"/>
       <w:r>
         <w:rPr>
           <w:rFonts w:hint="cs"/>
@@ -10253,9 +11114,11 @@
         </w:numPr>
         <w:bidi/>
       </w:pPr>
+      <w:proofErr w:type="spellStart"/>
       <w:r>
         <w:t>Tuple</w:t>
       </w:r>
+      <w:proofErr w:type="spellEnd"/>
       <w:r>
         <w:rPr>
           <w:rFonts w:hint="cs"/>
@@ -10325,7 +11188,47 @@
           <w:rtl/>
         </w:rPr>
         <w:lastRenderedPageBreak/>
-        <w:t>אחראי על קריאות לפונקציות (כולל קונסטרקטורים). כאשר מתבצעת קריאה תפקידו הוא לזהות את סוג הקריאה (קונסטרקטור, פונקציה, פונקציה של אובייקט (מחלקה)) ולהפעיל את הלוגיקה המתאימה לביצוע המשך הפירסו</w:t>
+        <w:t xml:space="preserve">אחראי על קריאות לפונקציות (כולל </w:t>
+      </w:r>
+      <w:proofErr w:type="spellStart"/>
+      <w:r>
+        <w:rPr>
+          <w:rFonts w:hint="cs"/>
+          <w:rtl/>
+        </w:rPr>
+        <w:t>קונסטרקטורים</w:t>
+      </w:r>
+      <w:proofErr w:type="spellEnd"/>
+      <w:r>
+        <w:rPr>
+          <w:rFonts w:hint="cs"/>
+          <w:rtl/>
+        </w:rPr>
+        <w:t>). כאשר מתבצעת קריאה תפקידו הוא לזהות את סוג הקריאה (</w:t>
+      </w:r>
+      <w:proofErr w:type="spellStart"/>
+      <w:r>
+        <w:rPr>
+          <w:rFonts w:hint="cs"/>
+          <w:rtl/>
+        </w:rPr>
+        <w:t>קונסטרקטור</w:t>
+      </w:r>
+      <w:proofErr w:type="spellEnd"/>
+      <w:r>
+        <w:rPr>
+          <w:rFonts w:hint="cs"/>
+          <w:rtl/>
+        </w:rPr>
+        <w:t xml:space="preserve">, פונקציה, פונקציה של אובייקט (מחלקה)) ולהפעיל את הלוגיקה המתאימה לביצוע המשך </w:t>
+      </w:r>
+      <w:proofErr w:type="spellStart"/>
+      <w:r>
+        <w:rPr>
+          <w:rFonts w:hint="cs"/>
+          <w:rtl/>
+        </w:rPr>
+        <w:t>הפירסו</w:t>
       </w:r>
       <w:r>
         <w:rPr>
@@ -10334,6 +11237,7 @@
         </w:rPr>
         <w:t>ר</w:t>
       </w:r>
+      <w:proofErr w:type="spellEnd"/>
       <w:r>
         <w:rPr>
           <w:rFonts w:hint="cs"/>
@@ -10365,9 +11269,11 @@
         </w:rPr>
         <w:t xml:space="preserve">מקרה מיוחד הנו כאשר לאובייקט יכולים להיות מספר מימושים עבור אותה הפונקציה. מקרה זה מתרחש כאשר אובייקטים שונים עברו </w:t>
       </w:r>
+      <w:proofErr w:type="spellStart"/>
       <w:r>
         <w:t>lub</w:t>
       </w:r>
+      <w:proofErr w:type="spellEnd"/>
       <w:r>
         <w:rPr>
           <w:rFonts w:hint="cs"/>
@@ -10375,9 +11281,11 @@
         </w:rPr>
         <w:t xml:space="preserve"> והייתה להם פונקציה בעלת שם זהה. במקרה זה נחשב הרצה של כל אחד מהמימושים ולאחר מכן נבצע </w:t>
       </w:r>
+      <w:proofErr w:type="spellStart"/>
       <w:r>
         <w:t>lub</w:t>
       </w:r>
+      <w:proofErr w:type="spellEnd"/>
       <w:r>
         <w:rPr>
           <w:rFonts w:hint="cs"/>
@@ -10625,6 +11533,119 @@
     </w:lvl>
   </w:abstractNum>
   <w:abstractNum w:abstractNumId="2">
+    <w:nsid w:val="26BC4246"/>
+    <w:multiLevelType w:val="hybridMultilevel"/>
+    <w:tmpl w:val="52A630D2"/>
+    <w:lvl w:ilvl="0" w:tplc="741A6B92">
+      <w:start w:val="18"/>
+      <w:numFmt w:val="bullet"/>
+      <w:lvlText w:val=""/>
+      <w:lvlJc w:val="left"/>
+      <w:pPr>
+        <w:ind w:left="720" w:hanging="360"/>
+      </w:pPr>
+      <w:rPr>
+        <w:rFonts w:ascii="Symbol" w:eastAsiaTheme="minorEastAsia" w:hAnsi="Symbol" w:cstheme="minorBidi" w:hint="default"/>
+      </w:rPr>
+    </w:lvl>
+    <w:lvl w:ilvl="1" w:tplc="04090003">
+      <w:start w:val="1"/>
+      <w:numFmt w:val="bullet"/>
+      <w:lvlText w:val="o"/>
+      <w:lvlJc w:val="left"/>
+      <w:pPr>
+        <w:ind w:left="1440" w:hanging="360"/>
+      </w:pPr>
+      <w:rPr>
+        <w:rFonts w:ascii="Courier New" w:hAnsi="Courier New" w:cs="Courier New" w:hint="default"/>
+      </w:rPr>
+    </w:lvl>
+    <w:lvl w:ilvl="2" w:tplc="04090005" w:tentative="1">
+      <w:start w:val="1"/>
+      <w:numFmt w:val="bullet"/>
+      <w:lvlText w:val=""/>
+      <w:lvlJc w:val="left"/>
+      <w:pPr>
+        <w:ind w:left="2160" w:hanging="360"/>
+      </w:pPr>
+      <w:rPr>
+        <w:rFonts w:ascii="Wingdings" w:hAnsi="Wingdings" w:hint="default"/>
+      </w:rPr>
+    </w:lvl>
+    <w:lvl w:ilvl="3" w:tplc="04090001" w:tentative="1">
+      <w:start w:val="1"/>
+      <w:numFmt w:val="bullet"/>
+      <w:lvlText w:val=""/>
+      <w:lvlJc w:val="left"/>
+      <w:pPr>
+        <w:ind w:left="2880" w:hanging="360"/>
+      </w:pPr>
+      <w:rPr>
+        <w:rFonts w:ascii="Symbol" w:hAnsi="Symbol" w:hint="default"/>
+      </w:rPr>
+    </w:lvl>
+    <w:lvl w:ilvl="4" w:tplc="04090003" w:tentative="1">
+      <w:start w:val="1"/>
+      <w:numFmt w:val="bullet"/>
+      <w:lvlText w:val="o"/>
+      <w:lvlJc w:val="left"/>
+      <w:pPr>
+        <w:ind w:left="3600" w:hanging="360"/>
+      </w:pPr>
+      <w:rPr>
+        <w:rFonts w:ascii="Courier New" w:hAnsi="Courier New" w:cs="Courier New" w:hint="default"/>
+      </w:rPr>
+    </w:lvl>
+    <w:lvl w:ilvl="5" w:tplc="04090005" w:tentative="1">
+      <w:start w:val="1"/>
+      <w:numFmt w:val="bullet"/>
+      <w:lvlText w:val=""/>
+      <w:lvlJc w:val="left"/>
+      <w:pPr>
+        <w:ind w:left="4320" w:hanging="360"/>
+      </w:pPr>
+      <w:rPr>
+        <w:rFonts w:ascii="Wingdings" w:hAnsi="Wingdings" w:hint="default"/>
+      </w:rPr>
+    </w:lvl>
+    <w:lvl w:ilvl="6" w:tplc="04090001" w:tentative="1">
+      <w:start w:val="1"/>
+      <w:numFmt w:val="bullet"/>
+      <w:lvlText w:val=""/>
+      <w:lvlJc w:val="left"/>
+      <w:pPr>
+        <w:ind w:left="5040" w:hanging="360"/>
+      </w:pPr>
+      <w:rPr>
+        <w:rFonts w:ascii="Symbol" w:hAnsi="Symbol" w:hint="default"/>
+      </w:rPr>
+    </w:lvl>
+    <w:lvl w:ilvl="7" w:tplc="04090003" w:tentative="1">
+      <w:start w:val="1"/>
+      <w:numFmt w:val="bullet"/>
+      <w:lvlText w:val="o"/>
+      <w:lvlJc w:val="left"/>
+      <w:pPr>
+        <w:ind w:left="5760" w:hanging="360"/>
+      </w:pPr>
+      <w:rPr>
+        <w:rFonts w:ascii="Courier New" w:hAnsi="Courier New" w:cs="Courier New" w:hint="default"/>
+      </w:rPr>
+    </w:lvl>
+    <w:lvl w:ilvl="8" w:tplc="04090005" w:tentative="1">
+      <w:start w:val="1"/>
+      <w:numFmt w:val="bullet"/>
+      <w:lvlText w:val=""/>
+      <w:lvlJc w:val="left"/>
+      <w:pPr>
+        <w:ind w:left="6480" w:hanging="360"/>
+      </w:pPr>
+      <w:rPr>
+        <w:rFonts w:ascii="Wingdings" w:hAnsi="Wingdings" w:hint="default"/>
+      </w:rPr>
+    </w:lvl>
+  </w:abstractNum>
+  <w:abstractNum w:abstractNumId="3">
     <w:nsid w:val="281C6C91"/>
     <w:multiLevelType w:val="hybridMultilevel"/>
     <w:tmpl w:val="77AEE184"/>
@@ -10736,7 +11757,7 @@
       </w:rPr>
     </w:lvl>
   </w:abstractNum>
-  <w:abstractNum w:abstractNumId="3">
+  <w:abstractNum w:abstractNumId="4">
     <w:nsid w:val="360765B8"/>
     <w:multiLevelType w:val="hybridMultilevel"/>
     <w:tmpl w:val="40D6C6F0"/>
@@ -10848,7 +11869,7 @@
       </w:rPr>
     </w:lvl>
   </w:abstractNum>
-  <w:abstractNum w:abstractNumId="4">
+  <w:abstractNum w:abstractNumId="5">
     <w:nsid w:val="582C622B"/>
     <w:multiLevelType w:val="hybridMultilevel"/>
     <w:tmpl w:val="ADBA57E8"/>
@@ -10961,7 +11982,7 @@
       </w:rPr>
     </w:lvl>
   </w:abstractNum>
-  <w:abstractNum w:abstractNumId="5">
+  <w:abstractNum w:abstractNumId="6">
     <w:nsid w:val="5BE64274"/>
     <w:multiLevelType w:val="hybridMultilevel"/>
     <w:tmpl w:val="26C012BE"/>
@@ -11073,7 +12094,7 @@
       </w:rPr>
     </w:lvl>
   </w:abstractNum>
-  <w:abstractNum w:abstractNumId="6">
+  <w:abstractNum w:abstractNumId="7">
     <w:nsid w:val="5C917A0A"/>
     <w:multiLevelType w:val="hybridMultilevel"/>
     <w:tmpl w:val="64BACBD0"/>
@@ -11186,7 +12207,7 @@
       </w:rPr>
     </w:lvl>
   </w:abstractNum>
-  <w:abstractNum w:abstractNumId="7">
+  <w:abstractNum w:abstractNumId="8">
     <w:nsid w:val="77334144"/>
     <w:multiLevelType w:val="hybridMultilevel"/>
     <w:tmpl w:val="2C6204D0"/>
@@ -11300,28 +12321,31 @@
     </w:lvl>
   </w:abstractNum>
   <w:num w:numId="1">
-    <w:abstractNumId w:val="7"/>
+    <w:abstractNumId w:val="8"/>
   </w:num>
   <w:num w:numId="2">
-    <w:abstractNumId w:val="4"/>
+    <w:abstractNumId w:val="5"/>
   </w:num>
   <w:num w:numId="3">
-    <w:abstractNumId w:val="6"/>
+    <w:abstractNumId w:val="7"/>
   </w:num>
   <w:num w:numId="4">
     <w:abstractNumId w:val="0"/>
   </w:num>
   <w:num w:numId="5">
-    <w:abstractNumId w:val="3"/>
+    <w:abstractNumId w:val="4"/>
   </w:num>
   <w:num w:numId="6">
-    <w:abstractNumId w:val="5"/>
+    <w:abstractNumId w:val="6"/>
   </w:num>
   <w:num w:numId="7">
-    <w:abstractNumId w:val="2"/>
+    <w:abstractNumId w:val="3"/>
   </w:num>
   <w:num w:numId="8">
     <w:abstractNumId w:val="1"/>
+  </w:num>
+  <w:num w:numId="9">
+    <w:abstractNumId w:val="2"/>
   </w:num>
 </w:numbering>
 </file>
@@ -12523,7 +13547,7 @@
 </file>
 
 <file path=customXml/itemProps1.xml><?xml version="1.0" encoding="utf-8"?>
-<ds:datastoreItem xmlns:ds="http://schemas.openxmlformats.org/officeDocument/2006/customXml" ds:itemID="{F6671807-272D-4094-A8EA-C266ED8B984B}">
+<ds:datastoreItem xmlns:ds="http://schemas.openxmlformats.org/officeDocument/2006/customXml" ds:itemID="{787ABDA9-64AF-41BF-A311-F93D3DE083F4}">
   <ds:schemaRefs>
     <ds:schemaRef ds:uri="http://schemas.openxmlformats.org/officeDocument/2006/bibliography"/>
   </ds:schemaRefs>

</xml_diff>